<commit_message>
questionnaire for user tests modified
</commit_message>
<xml_diff>
--- a/01_Dokumentation/04_Lösungskonzepte/Fragebogen VR Vortex Tunnel.docx
+++ b/01_Dokumentation/04_Lösungskonzepte/Fragebogen VR Vortex Tunnel.docx
@@ -140,7 +140,15 @@
               <w:rPr>
                 <w:lang w:val="de-CH"/>
               </w:rPr>
-              <w:t xml:space="preserve"> keine</w:t>
+              <w:t xml:space="preserve"> kei</w:t>
+            </w:r>
+            <w:bookmarkStart w:id="0" w:name="_GoBack"/>
+            <w:bookmarkEnd w:id="0"/>
+            <w:r>
+              <w:rPr>
+                <w:lang w:val="de-CH"/>
+              </w:rPr>
+              <w:t>ne</w:t>
             </w:r>
           </w:p>
           <w:p>
@@ -292,6 +300,19 @@
         <w:t>Standardszenario</w:t>
       </w:r>
     </w:p>
+    <w:p>
+      <w:pPr>
+        <w:rPr>
+          <w:lang w:val="de-CH"/>
+        </w:rPr>
+      </w:pPr>
+      <w:r>
+        <w:rPr>
+          <w:lang w:val="de-CH"/>
+        </w:rPr>
+        <w:t>Kreuzen Sie zu jeder Aussage einen Wert zwischen 1 und 10 an:</w:t>
+      </w:r>
+    </w:p>
     <w:tbl>
       <w:tblPr>
         <w:tblStyle w:val="Tabellenraster"/>
@@ -299,9 +320,78 @@
         <w:tblLook w:val="04A0" w:firstRow="1" w:lastRow="0" w:firstColumn="1" w:lastColumn="0" w:noHBand="0" w:noVBand="1"/>
       </w:tblPr>
       <w:tblGrid>
-        <w:gridCol w:w="4803"/>
+        <w:gridCol w:w="9062"/>
+      </w:tblGrid>
+      <w:tr>
+        <w:tc>
+          <w:tcPr>
+            <w:tcW w:w="9062" w:type="dxa"/>
+            <w:tcBorders>
+              <w:top w:val="nil"/>
+              <w:left w:val="nil"/>
+              <w:bottom w:val="nil"/>
+              <w:right w:val="nil"/>
+            </w:tcBorders>
+          </w:tcPr>
+          <w:p>
+            <w:pPr>
+              <w:rPr>
+                <w:lang w:val="de-CH"/>
+              </w:rPr>
+            </w:pPr>
+            <w:r>
+              <w:rPr>
+                <w:lang w:val="de-CH"/>
+              </w:rPr>
+              <w:t>1 = trifft überhaupt nicht zu</w:t>
+            </w:r>
+          </w:p>
+          <w:p>
+            <w:pPr>
+              <w:rPr>
+                <w:lang w:val="de-CH"/>
+              </w:rPr>
+            </w:pPr>
+            <w:r>
+              <w:rPr>
+                <w:lang w:val="de-CH"/>
+              </w:rPr>
+              <w:t>5 = trifft teilweise zu</w:t>
+            </w:r>
+          </w:p>
+          <w:p>
+            <w:pPr>
+              <w:rPr>
+                <w:lang w:val="de-CH"/>
+              </w:rPr>
+            </w:pPr>
+            <w:r>
+              <w:rPr>
+                <w:lang w:val="de-CH"/>
+              </w:rPr>
+              <w:t>10 = trifft vollkommen zu</w:t>
+            </w:r>
+          </w:p>
+        </w:tc>
+      </w:tr>
+    </w:tbl>
+    <w:p>
+      <w:pPr>
+        <w:rPr>
+          <w:lang w:val="de-CH"/>
+        </w:rPr>
+      </w:pPr>
+    </w:p>
+    <w:tbl>
+      <w:tblPr>
+        <w:tblStyle w:val="Tabellenraster"/>
+        <w:tblW w:w="0" w:type="auto"/>
+        <w:tblLook w:val="04A0" w:firstRow="1" w:lastRow="0" w:firstColumn="1" w:lastColumn="0" w:noHBand="0" w:noVBand="1"/>
+      </w:tblPr>
+      <w:tblGrid>
+        <w:gridCol w:w="4802"/>
         <w:gridCol w:w="424"/>
-        <w:gridCol w:w="424"/>
+        <w:gridCol w:w="425"/>
         <w:gridCol w:w="426"/>
         <w:gridCol w:w="425"/>
         <w:gridCol w:w="425"/>
@@ -314,7 +404,7 @@
       <w:tr>
         <w:tc>
           <w:tcPr>
-            <w:tcW w:w="4815" w:type="dxa"/>
+            <w:tcW w:w="4802" w:type="dxa"/>
             <w:tcBorders>
               <w:top w:val="nil"/>
               <w:left w:val="nil"/>
@@ -330,7 +420,7 @@
         </w:tc>
         <w:tc>
           <w:tcPr>
-            <w:tcW w:w="425" w:type="dxa"/>
+            <w:tcW w:w="424" w:type="dxa"/>
           </w:tcPr>
           <w:p>
             <w:pPr>
@@ -450,7 +540,7 @@
         </w:tc>
         <w:tc>
           <w:tcPr>
-            <w:tcW w:w="482" w:type="dxa"/>
+            <w:tcW w:w="481" w:type="dxa"/>
           </w:tcPr>
           <w:p>
             <w:pPr>
@@ -510,7 +600,7 @@
         </w:tc>
         <w:tc>
           <w:tcPr>
-            <w:tcW w:w="420" w:type="dxa"/>
+            <w:tcW w:w="440" w:type="dxa"/>
           </w:tcPr>
           <w:p>
             <w:pPr>
@@ -532,7 +622,7 @@
       <w:tr>
         <w:tc>
           <w:tcPr>
-            <w:tcW w:w="4815" w:type="dxa"/>
+            <w:tcW w:w="4802" w:type="dxa"/>
           </w:tcPr>
           <w:p>
             <w:pPr>
@@ -576,7 +666,7 @@
         </w:tc>
         <w:tc>
           <w:tcPr>
-            <w:tcW w:w="425" w:type="dxa"/>
+            <w:tcW w:w="424" w:type="dxa"/>
           </w:tcPr>
           <w:p>
             <w:pPr>
@@ -648,7 +738,7 @@
         </w:tc>
         <w:tc>
           <w:tcPr>
-            <w:tcW w:w="482" w:type="dxa"/>
+            <w:tcW w:w="481" w:type="dxa"/>
           </w:tcPr>
           <w:p>
             <w:pPr>
@@ -684,7 +774,7 @@
         </w:tc>
         <w:tc>
           <w:tcPr>
-            <w:tcW w:w="420" w:type="dxa"/>
+            <w:tcW w:w="440" w:type="dxa"/>
           </w:tcPr>
           <w:p>
             <w:pPr>
@@ -698,7 +788,7 @@
       <w:tr>
         <w:tc>
           <w:tcPr>
-            <w:tcW w:w="4815" w:type="dxa"/>
+            <w:tcW w:w="4802" w:type="dxa"/>
           </w:tcPr>
           <w:p>
             <w:pPr>
@@ -712,11 +802,17 @@
               </w:rPr>
               <w:t>Ich hatte das Gefühl nach links zu fallen</w:t>
             </w:r>
-          </w:p>
-        </w:tc>
-        <w:tc>
-          <w:tcPr>
-            <w:tcW w:w="425" w:type="dxa"/>
+            <w:r>
+              <w:rPr>
+                <w:lang w:val="de-CH"/>
+              </w:rPr>
+              <w:t xml:space="preserve"> (vor dem Richtungswechsel)</w:t>
+            </w:r>
+          </w:p>
+        </w:tc>
+        <w:tc>
+          <w:tcPr>
+            <w:tcW w:w="424" w:type="dxa"/>
           </w:tcPr>
           <w:p>
             <w:pPr>
@@ -788,7 +884,7 @@
         </w:tc>
         <w:tc>
           <w:tcPr>
-            <w:tcW w:w="482" w:type="dxa"/>
+            <w:tcW w:w="481" w:type="dxa"/>
           </w:tcPr>
           <w:p>
             <w:pPr>
@@ -824,7 +920,7 @@
         </w:tc>
         <w:tc>
           <w:tcPr>
-            <w:tcW w:w="420" w:type="dxa"/>
+            <w:tcW w:w="440" w:type="dxa"/>
           </w:tcPr>
           <w:p>
             <w:pPr>
@@ -838,7 +934,7 @@
       <w:tr>
         <w:tc>
           <w:tcPr>
-            <w:tcW w:w="4815" w:type="dxa"/>
+            <w:tcW w:w="4802" w:type="dxa"/>
           </w:tcPr>
           <w:p>
             <w:pPr>
@@ -852,11 +948,17 @@
               </w:rPr>
               <w:t>Ich hatte das Gefühl nach rechts zu fallen</w:t>
             </w:r>
-          </w:p>
-        </w:tc>
-        <w:tc>
-          <w:tcPr>
-            <w:tcW w:w="425" w:type="dxa"/>
+            <w:r>
+              <w:rPr>
+                <w:lang w:val="de-CH"/>
+              </w:rPr>
+              <w:t xml:space="preserve"> (vor dem Richtungswechsel)</w:t>
+            </w:r>
+          </w:p>
+        </w:tc>
+        <w:tc>
+          <w:tcPr>
+            <w:tcW w:w="424" w:type="dxa"/>
           </w:tcPr>
           <w:p>
             <w:pPr>
@@ -928,7 +1030,7 @@
         </w:tc>
         <w:tc>
           <w:tcPr>
-            <w:tcW w:w="482" w:type="dxa"/>
+            <w:tcW w:w="481" w:type="dxa"/>
           </w:tcPr>
           <w:p>
             <w:pPr>
@@ -964,7 +1066,7 @@
         </w:tc>
         <w:tc>
           <w:tcPr>
-            <w:tcW w:w="420" w:type="dxa"/>
+            <w:tcW w:w="440" w:type="dxa"/>
           </w:tcPr>
           <w:p>
             <w:pPr>
@@ -978,7 +1080,7 @@
       <w:tr>
         <w:tc>
           <w:tcPr>
-            <w:tcW w:w="4815" w:type="dxa"/>
+            <w:tcW w:w="4802" w:type="dxa"/>
           </w:tcPr>
           <w:p>
             <w:pPr>
@@ -992,14 +1094,12 @@
               </w:rPr>
               <w:t xml:space="preserve">Mein Gleichgewichtssinn hat sich im Verlaufe der </w:t>
             </w:r>
-            <w:proofErr w:type="spellStart"/>
-            <w:r>
-              <w:rPr>
-                <w:lang w:val="de-CH"/>
-              </w:rPr>
-              <w:t>Tunneldurchschreitung</w:t>
-            </w:r>
-            <w:proofErr w:type="spellEnd"/>
+            <w:r>
+              <w:rPr>
+                <w:lang w:val="de-CH"/>
+              </w:rPr>
+              <w:t>Simulation</w:t>
+            </w:r>
             <w:r>
               <w:rPr>
                 <w:lang w:val="de-CH"/>
@@ -1010,7 +1110,7 @@
         </w:tc>
         <w:tc>
           <w:tcPr>
-            <w:tcW w:w="425" w:type="dxa"/>
+            <w:tcW w:w="424" w:type="dxa"/>
           </w:tcPr>
           <w:p>
             <w:pPr>
@@ -1082,7 +1182,7 @@
         </w:tc>
         <w:tc>
           <w:tcPr>
-            <w:tcW w:w="482" w:type="dxa"/>
+            <w:tcW w:w="481" w:type="dxa"/>
           </w:tcPr>
           <w:p>
             <w:pPr>
@@ -1118,7 +1218,7 @@
         </w:tc>
         <w:tc>
           <w:tcPr>
-            <w:tcW w:w="420" w:type="dxa"/>
+            <w:tcW w:w="440" w:type="dxa"/>
           </w:tcPr>
           <w:p>
             <w:pPr>
@@ -1132,25 +1232,31 @@
       <w:tr>
         <w:tc>
           <w:tcPr>
-            <w:tcW w:w="4815" w:type="dxa"/>
-          </w:tcPr>
-          <w:p>
-            <w:pPr>
-              <w:rPr>
-                <w:lang w:val="de-CH"/>
-              </w:rPr>
-            </w:pPr>
-            <w:r>
-              <w:rPr>
-                <w:lang w:val="de-CH"/>
-              </w:rPr>
-              <w:t>Wie stark war ich von der Stütze / einem Hilfsmittel abhängig</w:t>
-            </w:r>
-          </w:p>
-        </w:tc>
-        <w:tc>
-          <w:tcPr>
-            <w:tcW w:w="425" w:type="dxa"/>
+            <w:tcW w:w="4802" w:type="dxa"/>
+          </w:tcPr>
+          <w:p>
+            <w:pPr>
+              <w:rPr>
+                <w:lang w:val="de-CH"/>
+              </w:rPr>
+            </w:pPr>
+            <w:r>
+              <w:rPr>
+                <w:lang w:val="de-CH"/>
+              </w:rPr>
+              <w:t>Ich war</w:t>
+            </w:r>
+            <w:r>
+              <w:rPr>
+                <w:lang w:val="de-CH"/>
+              </w:rPr>
+              <w:t xml:space="preserve"> stark von der Stütze / einem Hilfsmittel abhängig</w:t>
+            </w:r>
+          </w:p>
+        </w:tc>
+        <w:tc>
+          <w:tcPr>
+            <w:tcW w:w="424" w:type="dxa"/>
           </w:tcPr>
           <w:p>
             <w:pPr>
@@ -1222,7 +1328,7 @@
         </w:tc>
         <w:tc>
           <w:tcPr>
-            <w:tcW w:w="482" w:type="dxa"/>
+            <w:tcW w:w="481" w:type="dxa"/>
           </w:tcPr>
           <w:p>
             <w:pPr>
@@ -1258,7 +1364,7 @@
         </w:tc>
         <w:tc>
           <w:tcPr>
-            <w:tcW w:w="420" w:type="dxa"/>
+            <w:tcW w:w="440" w:type="dxa"/>
           </w:tcPr>
           <w:p>
             <w:pPr>
@@ -1272,25 +1378,25 @@
       <w:tr>
         <w:tc>
           <w:tcPr>
-            <w:tcW w:w="4815" w:type="dxa"/>
-          </w:tcPr>
-          <w:p>
-            <w:pPr>
-              <w:rPr>
-                <w:lang w:val="de-CH"/>
-              </w:rPr>
-            </w:pPr>
-            <w:r>
-              <w:rPr>
-                <w:lang w:val="de-CH"/>
-              </w:rPr>
-              <w:t>Im Vergleich zum Standardszenario war mein Gleichgewichtssinn in diesem Szenario stärker beeinträchtigt</w:t>
-            </w:r>
-          </w:p>
-        </w:tc>
-        <w:tc>
-          <w:tcPr>
-            <w:tcW w:w="425" w:type="dxa"/>
+            <w:tcW w:w="4802" w:type="dxa"/>
+          </w:tcPr>
+          <w:p>
+            <w:pPr>
+              <w:rPr>
+                <w:lang w:val="de-CH"/>
+              </w:rPr>
+            </w:pPr>
+            <w:r>
+              <w:rPr>
+                <w:lang w:val="de-CH"/>
+              </w:rPr>
+              <w:t>Mir wurde übel</w:t>
+            </w:r>
+          </w:p>
+        </w:tc>
+        <w:tc>
+          <w:tcPr>
+            <w:tcW w:w="424" w:type="dxa"/>
           </w:tcPr>
           <w:p>
             <w:pPr>
@@ -1362,7 +1468,7 @@
         </w:tc>
         <w:tc>
           <w:tcPr>
-            <w:tcW w:w="482" w:type="dxa"/>
+            <w:tcW w:w="481" w:type="dxa"/>
           </w:tcPr>
           <w:p>
             <w:pPr>
@@ -1398,7 +1504,7 @@
         </w:tc>
         <w:tc>
           <w:tcPr>
-            <w:tcW w:w="420" w:type="dxa"/>
+            <w:tcW w:w="440" w:type="dxa"/>
           </w:tcPr>
           <w:p>
             <w:pPr>
@@ -1412,33 +1518,25 @@
       <w:tr>
         <w:tc>
           <w:tcPr>
-            <w:tcW w:w="4815" w:type="dxa"/>
-          </w:tcPr>
-          <w:p>
-            <w:pPr>
-              <w:rPr>
-                <w:lang w:val="de-CH"/>
-              </w:rPr>
-            </w:pPr>
-            <w:r>
-              <w:rPr>
-                <w:lang w:val="de-CH"/>
-              </w:rPr>
-              <w:t xml:space="preserve">Mir wurde </w:t>
-            </w:r>
-            <w:bookmarkStart w:id="0" w:name="_GoBack"/>
-            <w:bookmarkEnd w:id="0"/>
-            <w:r>
-              <w:rPr>
-                <w:lang w:val="de-CH"/>
-              </w:rPr>
-              <w:t>übel</w:t>
-            </w:r>
-          </w:p>
-        </w:tc>
-        <w:tc>
-          <w:tcPr>
-            <w:tcW w:w="425" w:type="dxa"/>
+            <w:tcW w:w="4802" w:type="dxa"/>
+          </w:tcPr>
+          <w:p>
+            <w:pPr>
+              <w:rPr>
+                <w:lang w:val="de-CH"/>
+              </w:rPr>
+            </w:pPr>
+            <w:r>
+              <w:rPr>
+                <w:lang w:val="de-CH"/>
+              </w:rPr>
+              <w:t>Der Richtungswechsel im Tunnel war anspruchsvoll</w:t>
+            </w:r>
+          </w:p>
+        </w:tc>
+        <w:tc>
+          <w:tcPr>
+            <w:tcW w:w="424" w:type="dxa"/>
           </w:tcPr>
           <w:p>
             <w:pPr>
@@ -1510,7 +1608,7 @@
         </w:tc>
         <w:tc>
           <w:tcPr>
-            <w:tcW w:w="482" w:type="dxa"/>
+            <w:tcW w:w="481" w:type="dxa"/>
           </w:tcPr>
           <w:p>
             <w:pPr>
@@ -1546,7 +1644,7 @@
         </w:tc>
         <w:tc>
           <w:tcPr>
-            <w:tcW w:w="420" w:type="dxa"/>
+            <w:tcW w:w="440" w:type="dxa"/>
           </w:tcPr>
           <w:p>
             <w:pPr>
@@ -1560,25 +1658,25 @@
       <w:tr>
         <w:tc>
           <w:tcPr>
-            <w:tcW w:w="4815" w:type="dxa"/>
-          </w:tcPr>
-          <w:p>
-            <w:pPr>
-              <w:rPr>
-                <w:lang w:val="de-CH"/>
-              </w:rPr>
-            </w:pPr>
-            <w:r>
-              <w:rPr>
-                <w:lang w:val="de-CH"/>
-              </w:rPr>
-              <w:t>(Richtungswechsel im Tunnel – Referenzpunkt/unendlicher Tunnel)</w:t>
-            </w:r>
-          </w:p>
-        </w:tc>
-        <w:tc>
-          <w:tcPr>
-            <w:tcW w:w="425" w:type="dxa"/>
+            <w:tcW w:w="4802" w:type="dxa"/>
+          </w:tcPr>
+          <w:p>
+            <w:pPr>
+              <w:rPr>
+                <w:lang w:val="de-CH"/>
+              </w:rPr>
+            </w:pPr>
+            <w:r>
+              <w:rPr>
+                <w:lang w:val="de-CH"/>
+              </w:rPr>
+              <w:t>Nach dem Richtungswechsel hatte ich das Gefühl in die entgegengesetzte Richtung zu fallen</w:t>
+            </w:r>
+          </w:p>
+        </w:tc>
+        <w:tc>
+          <w:tcPr>
+            <w:tcW w:w="424" w:type="dxa"/>
           </w:tcPr>
           <w:p>
             <w:pPr>
@@ -1650,7 +1748,7 @@
         </w:tc>
         <w:tc>
           <w:tcPr>
-            <w:tcW w:w="482" w:type="dxa"/>
+            <w:tcW w:w="481" w:type="dxa"/>
           </w:tcPr>
           <w:p>
             <w:pPr>
@@ -1686,7 +1784,7 @@
         </w:tc>
         <w:tc>
           <w:tcPr>
-            <w:tcW w:w="420" w:type="dxa"/>
+            <w:tcW w:w="440" w:type="dxa"/>
           </w:tcPr>
           <w:p>
             <w:pPr>
@@ -1729,77 +1827,8 @@
         <w:rPr>
           <w:lang w:val="de-CH"/>
         </w:rPr>
-        <w:t>Kreuzen Sie zu jeder Aussage einen Wert zwischen 1 und 10 an:</w:t>
+        <w:t>Szenario-ID: ____</w:t>
       </w:r>
-    </w:p>
-    <w:tbl>
-      <w:tblPr>
-        <w:tblStyle w:val="Tabellenraster"/>
-        <w:tblW w:w="0" w:type="auto"/>
-        <w:tblLook w:val="04A0" w:firstRow="1" w:lastRow="0" w:firstColumn="1" w:lastColumn="0" w:noHBand="0" w:noVBand="1"/>
-      </w:tblPr>
-      <w:tblGrid>
-        <w:gridCol w:w="9062"/>
-      </w:tblGrid>
-      <w:tr>
-        <w:tc>
-          <w:tcPr>
-            <w:tcW w:w="9062" w:type="dxa"/>
-            <w:tcBorders>
-              <w:top w:val="nil"/>
-              <w:left w:val="nil"/>
-              <w:bottom w:val="nil"/>
-              <w:right w:val="nil"/>
-            </w:tcBorders>
-          </w:tcPr>
-          <w:p>
-            <w:pPr>
-              <w:rPr>
-                <w:lang w:val="de-CH"/>
-              </w:rPr>
-            </w:pPr>
-            <w:r>
-              <w:rPr>
-                <w:lang w:val="de-CH"/>
-              </w:rPr>
-              <w:t>1 = trifft überhaupt nicht zu</w:t>
-            </w:r>
-          </w:p>
-          <w:p>
-            <w:pPr>
-              <w:rPr>
-                <w:lang w:val="de-CH"/>
-              </w:rPr>
-            </w:pPr>
-            <w:r>
-              <w:rPr>
-                <w:lang w:val="de-CH"/>
-              </w:rPr>
-              <w:t>5 = trifft teilweise zu</w:t>
-            </w:r>
-          </w:p>
-          <w:p>
-            <w:pPr>
-              <w:rPr>
-                <w:lang w:val="de-CH"/>
-              </w:rPr>
-            </w:pPr>
-            <w:r>
-              <w:rPr>
-                <w:lang w:val="de-CH"/>
-              </w:rPr>
-              <w:t>10 = trifft vollkommen zu</w:t>
-            </w:r>
-          </w:p>
-        </w:tc>
-      </w:tr>
-    </w:tbl>
-    <w:p>
-      <w:pPr>
-        <w:rPr>
-          <w:lang w:val="de-CH"/>
-        </w:rPr>
-      </w:pPr>
     </w:p>
     <w:tbl>
       <w:tblPr>
@@ -1823,7 +1852,7 @@
       <w:tr>
         <w:tc>
           <w:tcPr>
-            <w:tcW w:w="4815" w:type="dxa"/>
+            <w:tcW w:w="4802" w:type="dxa"/>
             <w:tcBorders>
               <w:top w:val="nil"/>
               <w:left w:val="nil"/>
@@ -1839,7 +1868,7 @@
         </w:tc>
         <w:tc>
           <w:tcPr>
-            <w:tcW w:w="425" w:type="dxa"/>
+            <w:tcW w:w="424" w:type="dxa"/>
           </w:tcPr>
           <w:p>
             <w:pPr>
@@ -1959,7 +1988,7 @@
         </w:tc>
         <w:tc>
           <w:tcPr>
-            <w:tcW w:w="482" w:type="dxa"/>
+            <w:tcW w:w="481" w:type="dxa"/>
           </w:tcPr>
           <w:p>
             <w:pPr>
@@ -2019,7 +2048,7 @@
         </w:tc>
         <w:tc>
           <w:tcPr>
-            <w:tcW w:w="420" w:type="dxa"/>
+            <w:tcW w:w="440" w:type="dxa"/>
           </w:tcPr>
           <w:p>
             <w:pPr>
@@ -2041,25 +2070,51 @@
       <w:tr>
         <w:tc>
           <w:tcPr>
-            <w:tcW w:w="4815" w:type="dxa"/>
-          </w:tcPr>
-          <w:p>
-            <w:pPr>
-              <w:rPr>
-                <w:lang w:val="de-CH"/>
-              </w:rPr>
-            </w:pPr>
-            <w:r>
-              <w:rPr>
-                <w:lang w:val="de-CH"/>
-              </w:rPr>
-              <w:t>Mein Gleichgewichtssinn war beeinträchtigt</w:t>
-            </w:r>
-          </w:p>
-        </w:tc>
-        <w:tc>
-          <w:tcPr>
-            <w:tcW w:w="425" w:type="dxa"/>
+            <w:tcW w:w="4802" w:type="dxa"/>
+          </w:tcPr>
+          <w:p>
+            <w:pPr>
+              <w:rPr>
+                <w:lang w:val="de-CH"/>
+              </w:rPr>
+            </w:pPr>
+            <w:r>
+              <w:rPr>
+                <w:lang w:val="de-CH"/>
+              </w:rPr>
+              <w:t xml:space="preserve">Mein Gleichgewichtssinn </w:t>
+            </w:r>
+            <w:r>
+              <w:rPr>
+                <w:lang w:val="de-CH"/>
+              </w:rPr>
+              <w:t xml:space="preserve">im </w:t>
+            </w:r>
+            <w:proofErr w:type="spellStart"/>
+            <w:r>
+              <w:rPr>
+                <w:lang w:val="de-CH"/>
+              </w:rPr>
+              <w:t>Vortex</w:t>
+            </w:r>
+            <w:proofErr w:type="spellEnd"/>
+            <w:r>
+              <w:rPr>
+                <w:lang w:val="de-CH"/>
+              </w:rPr>
+              <w:t xml:space="preserve"> Tunnel </w:t>
+            </w:r>
+            <w:r>
+              <w:rPr>
+                <w:lang w:val="de-CH"/>
+              </w:rPr>
+              <w:t>war beeinträchtigt</w:t>
+            </w:r>
+          </w:p>
+        </w:tc>
+        <w:tc>
+          <w:tcPr>
+            <w:tcW w:w="424" w:type="dxa"/>
           </w:tcPr>
           <w:p>
             <w:pPr>
@@ -2131,7 +2186,7 @@
         </w:tc>
         <w:tc>
           <w:tcPr>
-            <w:tcW w:w="482" w:type="dxa"/>
+            <w:tcW w:w="481" w:type="dxa"/>
           </w:tcPr>
           <w:p>
             <w:pPr>
@@ -2167,7 +2222,7 @@
         </w:tc>
         <w:tc>
           <w:tcPr>
-            <w:tcW w:w="420" w:type="dxa"/>
+            <w:tcW w:w="440" w:type="dxa"/>
           </w:tcPr>
           <w:p>
             <w:pPr>
@@ -2181,31 +2236,25 @@
       <w:tr>
         <w:tc>
           <w:tcPr>
-            <w:tcW w:w="4815" w:type="dxa"/>
-          </w:tcPr>
-          <w:p>
-            <w:pPr>
-              <w:rPr>
-                <w:lang w:val="de-CH"/>
-              </w:rPr>
-            </w:pPr>
-            <w:r>
-              <w:rPr>
-                <w:lang w:val="de-CH"/>
-              </w:rPr>
-              <w:t>Mir wurde schwindelig</w:t>
-            </w:r>
-            <w:r>
-              <w:rPr>
-                <w:lang w:val="de-CH"/>
-              </w:rPr>
-              <w:t xml:space="preserve"> oder gar übel</w:t>
-            </w:r>
-          </w:p>
-        </w:tc>
-        <w:tc>
-          <w:tcPr>
-            <w:tcW w:w="425" w:type="dxa"/>
+            <w:tcW w:w="4802" w:type="dxa"/>
+          </w:tcPr>
+          <w:p>
+            <w:pPr>
+              <w:rPr>
+                <w:lang w:val="de-CH"/>
+              </w:rPr>
+            </w:pPr>
+            <w:r>
+              <w:rPr>
+                <w:lang w:val="de-CH"/>
+              </w:rPr>
+              <w:t>Ich hatte das Gefühl nach links zu fallen</w:t>
+            </w:r>
+          </w:p>
+        </w:tc>
+        <w:tc>
+          <w:tcPr>
+            <w:tcW w:w="424" w:type="dxa"/>
           </w:tcPr>
           <w:p>
             <w:pPr>
@@ -2277,7 +2326,7 @@
         </w:tc>
         <w:tc>
           <w:tcPr>
-            <w:tcW w:w="482" w:type="dxa"/>
+            <w:tcW w:w="481" w:type="dxa"/>
           </w:tcPr>
           <w:p>
             <w:pPr>
@@ -2313,7 +2362,7 @@
         </w:tc>
         <w:tc>
           <w:tcPr>
-            <w:tcW w:w="420" w:type="dxa"/>
+            <w:tcW w:w="440" w:type="dxa"/>
           </w:tcPr>
           <w:p>
             <w:pPr>
@@ -2327,25 +2376,25 @@
       <w:tr>
         <w:tc>
           <w:tcPr>
-            <w:tcW w:w="4815" w:type="dxa"/>
-          </w:tcPr>
-          <w:p>
-            <w:pPr>
-              <w:rPr>
-                <w:lang w:val="de-CH"/>
-              </w:rPr>
-            </w:pPr>
-            <w:r>
-              <w:rPr>
-                <w:lang w:val="de-CH"/>
-              </w:rPr>
-              <w:t xml:space="preserve">Der </w:t>
-            </w:r>
-          </w:p>
-        </w:tc>
-        <w:tc>
-          <w:tcPr>
-            <w:tcW w:w="425" w:type="dxa"/>
+            <w:tcW w:w="4802" w:type="dxa"/>
+          </w:tcPr>
+          <w:p>
+            <w:pPr>
+              <w:rPr>
+                <w:lang w:val="de-CH"/>
+              </w:rPr>
+            </w:pPr>
+            <w:r>
+              <w:rPr>
+                <w:lang w:val="de-CH"/>
+              </w:rPr>
+              <w:t>Ich hatte das Gefühl nach rechts zu fallen</w:t>
+            </w:r>
+          </w:p>
+        </w:tc>
+        <w:tc>
+          <w:tcPr>
+            <w:tcW w:w="424" w:type="dxa"/>
           </w:tcPr>
           <w:p>
             <w:pPr>
@@ -2417,7 +2466,7 @@
         </w:tc>
         <w:tc>
           <w:tcPr>
-            <w:tcW w:w="482" w:type="dxa"/>
+            <w:tcW w:w="481" w:type="dxa"/>
           </w:tcPr>
           <w:p>
             <w:pPr>
@@ -2453,7 +2502,7 @@
         </w:tc>
         <w:tc>
           <w:tcPr>
-            <w:tcW w:w="420" w:type="dxa"/>
+            <w:tcW w:w="440" w:type="dxa"/>
           </w:tcPr>
           <w:p>
             <w:pPr>
@@ -2467,19 +2516,25 @@
       <w:tr>
         <w:tc>
           <w:tcPr>
-            <w:tcW w:w="4815" w:type="dxa"/>
-          </w:tcPr>
-          <w:p>
-            <w:pPr>
-              <w:rPr>
-                <w:lang w:val="de-CH"/>
-              </w:rPr>
-            </w:pPr>
-          </w:p>
-        </w:tc>
-        <w:tc>
-          <w:tcPr>
-            <w:tcW w:w="425" w:type="dxa"/>
+            <w:tcW w:w="4802" w:type="dxa"/>
+          </w:tcPr>
+          <w:p>
+            <w:pPr>
+              <w:rPr>
+                <w:lang w:val="de-CH"/>
+              </w:rPr>
+            </w:pPr>
+            <w:r>
+              <w:rPr>
+                <w:lang w:val="de-CH"/>
+              </w:rPr>
+              <w:t>Mein Gleichgewichtssinn hat sich im Verlaufe der Simulation verbessert</w:t>
+            </w:r>
+          </w:p>
+        </w:tc>
+        <w:tc>
+          <w:tcPr>
+            <w:tcW w:w="424" w:type="dxa"/>
           </w:tcPr>
           <w:p>
             <w:pPr>
@@ -2551,7 +2606,7 @@
         </w:tc>
         <w:tc>
           <w:tcPr>
-            <w:tcW w:w="482" w:type="dxa"/>
+            <w:tcW w:w="481" w:type="dxa"/>
           </w:tcPr>
           <w:p>
             <w:pPr>
@@ -2587,7 +2642,7 @@
         </w:tc>
         <w:tc>
           <w:tcPr>
-            <w:tcW w:w="420" w:type="dxa"/>
+            <w:tcW w:w="440" w:type="dxa"/>
           </w:tcPr>
           <w:p>
             <w:pPr>
@@ -2601,19 +2656,31 @@
       <w:tr>
         <w:tc>
           <w:tcPr>
-            <w:tcW w:w="4815" w:type="dxa"/>
-          </w:tcPr>
-          <w:p>
-            <w:pPr>
-              <w:rPr>
-                <w:lang w:val="de-CH"/>
-              </w:rPr>
-            </w:pPr>
-          </w:p>
-        </w:tc>
-        <w:tc>
-          <w:tcPr>
-            <w:tcW w:w="425" w:type="dxa"/>
+            <w:tcW w:w="4802" w:type="dxa"/>
+          </w:tcPr>
+          <w:p>
+            <w:pPr>
+              <w:rPr>
+                <w:lang w:val="de-CH"/>
+              </w:rPr>
+            </w:pPr>
+            <w:r>
+              <w:rPr>
+                <w:lang w:val="de-CH"/>
+              </w:rPr>
+              <w:t>Ich war stark</w:t>
+            </w:r>
+            <w:r>
+              <w:rPr>
+                <w:lang w:val="de-CH"/>
+              </w:rPr>
+              <w:t xml:space="preserve"> von der Stütze / einem Hilfsmittel abhängig</w:t>
+            </w:r>
+          </w:p>
+        </w:tc>
+        <w:tc>
+          <w:tcPr>
+            <w:tcW w:w="424" w:type="dxa"/>
           </w:tcPr>
           <w:p>
             <w:pPr>
@@ -2685,7 +2752,7 @@
         </w:tc>
         <w:tc>
           <w:tcPr>
-            <w:tcW w:w="482" w:type="dxa"/>
+            <w:tcW w:w="481" w:type="dxa"/>
           </w:tcPr>
           <w:p>
             <w:pPr>
@@ -2721,7 +2788,287 @@
         </w:tc>
         <w:tc>
           <w:tcPr>
-            <w:tcW w:w="420" w:type="dxa"/>
+            <w:tcW w:w="440" w:type="dxa"/>
+          </w:tcPr>
+          <w:p>
+            <w:pPr>
+              <w:rPr>
+                <w:lang w:val="de-CH"/>
+              </w:rPr>
+            </w:pPr>
+          </w:p>
+        </w:tc>
+      </w:tr>
+      <w:tr>
+        <w:tc>
+          <w:tcPr>
+            <w:tcW w:w="4802" w:type="dxa"/>
+          </w:tcPr>
+          <w:p>
+            <w:pPr>
+              <w:rPr>
+                <w:lang w:val="de-CH"/>
+              </w:rPr>
+            </w:pPr>
+            <w:r>
+              <w:rPr>
+                <w:lang w:val="de-CH"/>
+              </w:rPr>
+              <w:t>Im Vergleich zum Standardszenario war mein Gleichgewichtssinn in diesem Szenario stärker beeinträchtigt</w:t>
+            </w:r>
+          </w:p>
+        </w:tc>
+        <w:tc>
+          <w:tcPr>
+            <w:tcW w:w="424" w:type="dxa"/>
+          </w:tcPr>
+          <w:p>
+            <w:pPr>
+              <w:rPr>
+                <w:lang w:val="de-CH"/>
+              </w:rPr>
+            </w:pPr>
+          </w:p>
+        </w:tc>
+        <w:tc>
+          <w:tcPr>
+            <w:tcW w:w="425" w:type="dxa"/>
+          </w:tcPr>
+          <w:p>
+            <w:pPr>
+              <w:rPr>
+                <w:lang w:val="de-CH"/>
+              </w:rPr>
+            </w:pPr>
+          </w:p>
+        </w:tc>
+        <w:tc>
+          <w:tcPr>
+            <w:tcW w:w="426" w:type="dxa"/>
+          </w:tcPr>
+          <w:p>
+            <w:pPr>
+              <w:rPr>
+                <w:lang w:val="de-CH"/>
+              </w:rPr>
+            </w:pPr>
+          </w:p>
+        </w:tc>
+        <w:tc>
+          <w:tcPr>
+            <w:tcW w:w="425" w:type="dxa"/>
+          </w:tcPr>
+          <w:p>
+            <w:pPr>
+              <w:rPr>
+                <w:lang w:val="de-CH"/>
+              </w:rPr>
+            </w:pPr>
+          </w:p>
+        </w:tc>
+        <w:tc>
+          <w:tcPr>
+            <w:tcW w:w="425" w:type="dxa"/>
+          </w:tcPr>
+          <w:p>
+            <w:pPr>
+              <w:rPr>
+                <w:lang w:val="de-CH"/>
+              </w:rPr>
+            </w:pPr>
+          </w:p>
+        </w:tc>
+        <w:tc>
+          <w:tcPr>
+            <w:tcW w:w="425" w:type="dxa"/>
+          </w:tcPr>
+          <w:p>
+            <w:pPr>
+              <w:rPr>
+                <w:lang w:val="de-CH"/>
+              </w:rPr>
+            </w:pPr>
+          </w:p>
+        </w:tc>
+        <w:tc>
+          <w:tcPr>
+            <w:tcW w:w="481" w:type="dxa"/>
+          </w:tcPr>
+          <w:p>
+            <w:pPr>
+              <w:rPr>
+                <w:lang w:val="de-CH"/>
+              </w:rPr>
+            </w:pPr>
+          </w:p>
+        </w:tc>
+        <w:tc>
+          <w:tcPr>
+            <w:tcW w:w="378" w:type="dxa"/>
+          </w:tcPr>
+          <w:p>
+            <w:pPr>
+              <w:rPr>
+                <w:lang w:val="de-CH"/>
+              </w:rPr>
+            </w:pPr>
+          </w:p>
+        </w:tc>
+        <w:tc>
+          <w:tcPr>
+            <w:tcW w:w="416" w:type="dxa"/>
+          </w:tcPr>
+          <w:p>
+            <w:pPr>
+              <w:rPr>
+                <w:lang w:val="de-CH"/>
+              </w:rPr>
+            </w:pPr>
+          </w:p>
+        </w:tc>
+        <w:tc>
+          <w:tcPr>
+            <w:tcW w:w="440" w:type="dxa"/>
+          </w:tcPr>
+          <w:p>
+            <w:pPr>
+              <w:rPr>
+                <w:lang w:val="de-CH"/>
+              </w:rPr>
+            </w:pPr>
+          </w:p>
+        </w:tc>
+      </w:tr>
+      <w:tr>
+        <w:tc>
+          <w:tcPr>
+            <w:tcW w:w="4802" w:type="dxa"/>
+          </w:tcPr>
+          <w:p>
+            <w:pPr>
+              <w:rPr>
+                <w:lang w:val="de-CH"/>
+              </w:rPr>
+            </w:pPr>
+            <w:r>
+              <w:rPr>
+                <w:lang w:val="de-CH"/>
+              </w:rPr>
+              <w:t>Mir wurde übel</w:t>
+            </w:r>
+          </w:p>
+        </w:tc>
+        <w:tc>
+          <w:tcPr>
+            <w:tcW w:w="424" w:type="dxa"/>
+          </w:tcPr>
+          <w:p>
+            <w:pPr>
+              <w:rPr>
+                <w:lang w:val="de-CH"/>
+              </w:rPr>
+            </w:pPr>
+          </w:p>
+        </w:tc>
+        <w:tc>
+          <w:tcPr>
+            <w:tcW w:w="425" w:type="dxa"/>
+          </w:tcPr>
+          <w:p>
+            <w:pPr>
+              <w:rPr>
+                <w:lang w:val="de-CH"/>
+              </w:rPr>
+            </w:pPr>
+          </w:p>
+        </w:tc>
+        <w:tc>
+          <w:tcPr>
+            <w:tcW w:w="426" w:type="dxa"/>
+          </w:tcPr>
+          <w:p>
+            <w:pPr>
+              <w:rPr>
+                <w:lang w:val="de-CH"/>
+              </w:rPr>
+            </w:pPr>
+          </w:p>
+        </w:tc>
+        <w:tc>
+          <w:tcPr>
+            <w:tcW w:w="425" w:type="dxa"/>
+          </w:tcPr>
+          <w:p>
+            <w:pPr>
+              <w:rPr>
+                <w:lang w:val="de-CH"/>
+              </w:rPr>
+            </w:pPr>
+          </w:p>
+        </w:tc>
+        <w:tc>
+          <w:tcPr>
+            <w:tcW w:w="425" w:type="dxa"/>
+          </w:tcPr>
+          <w:p>
+            <w:pPr>
+              <w:rPr>
+                <w:lang w:val="de-CH"/>
+              </w:rPr>
+            </w:pPr>
+          </w:p>
+        </w:tc>
+        <w:tc>
+          <w:tcPr>
+            <w:tcW w:w="425" w:type="dxa"/>
+          </w:tcPr>
+          <w:p>
+            <w:pPr>
+              <w:rPr>
+                <w:lang w:val="de-CH"/>
+              </w:rPr>
+            </w:pPr>
+          </w:p>
+        </w:tc>
+        <w:tc>
+          <w:tcPr>
+            <w:tcW w:w="481" w:type="dxa"/>
+          </w:tcPr>
+          <w:p>
+            <w:pPr>
+              <w:rPr>
+                <w:lang w:val="de-CH"/>
+              </w:rPr>
+            </w:pPr>
+          </w:p>
+        </w:tc>
+        <w:tc>
+          <w:tcPr>
+            <w:tcW w:w="378" w:type="dxa"/>
+          </w:tcPr>
+          <w:p>
+            <w:pPr>
+              <w:rPr>
+                <w:lang w:val="de-CH"/>
+              </w:rPr>
+            </w:pPr>
+          </w:p>
+        </w:tc>
+        <w:tc>
+          <w:tcPr>
+            <w:tcW w:w="416" w:type="dxa"/>
+          </w:tcPr>
+          <w:p>
+            <w:pPr>
+              <w:rPr>
+                <w:lang w:val="de-CH"/>
+              </w:rPr>
+            </w:pPr>
+          </w:p>
+        </w:tc>
+        <w:tc>
+          <w:tcPr>
+            <w:tcW w:w="440" w:type="dxa"/>
           </w:tcPr>
           <w:p>
             <w:pPr>
@@ -2751,9 +3098,1267 @@
         <w:rPr>
           <w:lang w:val="de-CH"/>
         </w:rPr>
+        <w:lastRenderedPageBreak/>
         <w:t>Szenario 2</w:t>
       </w:r>
     </w:p>
+    <w:p>
+      <w:pPr>
+        <w:rPr>
+          <w:lang w:val="de-CH"/>
+        </w:rPr>
+      </w:pPr>
+      <w:r>
+        <w:rPr>
+          <w:lang w:val="de-CH"/>
+        </w:rPr>
+        <w:t>Szenario-ID: ____</w:t>
+      </w:r>
+    </w:p>
+    <w:tbl>
+      <w:tblPr>
+        <w:tblStyle w:val="Tabellenraster"/>
+        <w:tblW w:w="0" w:type="auto"/>
+        <w:tblLook w:val="04A0" w:firstRow="1" w:lastRow="0" w:firstColumn="1" w:lastColumn="0" w:noHBand="0" w:noVBand="1"/>
+      </w:tblPr>
+      <w:tblGrid>
+        <w:gridCol w:w="4802"/>
+        <w:gridCol w:w="424"/>
+        <w:gridCol w:w="425"/>
+        <w:gridCol w:w="426"/>
+        <w:gridCol w:w="425"/>
+        <w:gridCol w:w="425"/>
+        <w:gridCol w:w="425"/>
+        <w:gridCol w:w="481"/>
+        <w:gridCol w:w="378"/>
+        <w:gridCol w:w="416"/>
+        <w:gridCol w:w="440"/>
+      </w:tblGrid>
+      <w:tr>
+        <w:tc>
+          <w:tcPr>
+            <w:tcW w:w="4802" w:type="dxa"/>
+            <w:tcBorders>
+              <w:top w:val="nil"/>
+              <w:left w:val="nil"/>
+            </w:tcBorders>
+          </w:tcPr>
+          <w:p>
+            <w:pPr>
+              <w:rPr>
+                <w:lang w:val="de-CH"/>
+              </w:rPr>
+            </w:pPr>
+          </w:p>
+        </w:tc>
+        <w:tc>
+          <w:tcPr>
+            <w:tcW w:w="424" w:type="dxa"/>
+          </w:tcPr>
+          <w:p>
+            <w:pPr>
+              <w:rPr>
+                <w:b/>
+                <w:lang w:val="de-CH"/>
+              </w:rPr>
+            </w:pPr>
+            <w:r>
+              <w:rPr>
+                <w:b/>
+                <w:lang w:val="de-CH"/>
+              </w:rPr>
+              <w:t>1</w:t>
+            </w:r>
+          </w:p>
+        </w:tc>
+        <w:tc>
+          <w:tcPr>
+            <w:tcW w:w="425" w:type="dxa"/>
+          </w:tcPr>
+          <w:p>
+            <w:pPr>
+              <w:rPr>
+                <w:b/>
+                <w:lang w:val="de-CH"/>
+              </w:rPr>
+            </w:pPr>
+            <w:r>
+              <w:rPr>
+                <w:b/>
+                <w:lang w:val="de-CH"/>
+              </w:rPr>
+              <w:t>2</w:t>
+            </w:r>
+          </w:p>
+        </w:tc>
+        <w:tc>
+          <w:tcPr>
+            <w:tcW w:w="426" w:type="dxa"/>
+          </w:tcPr>
+          <w:p>
+            <w:pPr>
+              <w:rPr>
+                <w:b/>
+                <w:lang w:val="de-CH"/>
+              </w:rPr>
+            </w:pPr>
+            <w:r>
+              <w:rPr>
+                <w:b/>
+                <w:lang w:val="de-CH"/>
+              </w:rPr>
+              <w:t>3</w:t>
+            </w:r>
+          </w:p>
+        </w:tc>
+        <w:tc>
+          <w:tcPr>
+            <w:tcW w:w="425" w:type="dxa"/>
+          </w:tcPr>
+          <w:p>
+            <w:pPr>
+              <w:rPr>
+                <w:b/>
+                <w:lang w:val="de-CH"/>
+              </w:rPr>
+            </w:pPr>
+            <w:r>
+              <w:rPr>
+                <w:b/>
+                <w:lang w:val="de-CH"/>
+              </w:rPr>
+              <w:t>4</w:t>
+            </w:r>
+          </w:p>
+        </w:tc>
+        <w:tc>
+          <w:tcPr>
+            <w:tcW w:w="425" w:type="dxa"/>
+          </w:tcPr>
+          <w:p>
+            <w:pPr>
+              <w:rPr>
+                <w:b/>
+                <w:lang w:val="de-CH"/>
+              </w:rPr>
+            </w:pPr>
+            <w:r>
+              <w:rPr>
+                <w:b/>
+                <w:lang w:val="de-CH"/>
+              </w:rPr>
+              <w:t>5</w:t>
+            </w:r>
+          </w:p>
+        </w:tc>
+        <w:tc>
+          <w:tcPr>
+            <w:tcW w:w="425" w:type="dxa"/>
+          </w:tcPr>
+          <w:p>
+            <w:pPr>
+              <w:rPr>
+                <w:b/>
+                <w:lang w:val="de-CH"/>
+              </w:rPr>
+            </w:pPr>
+            <w:r>
+              <w:rPr>
+                <w:b/>
+                <w:lang w:val="de-CH"/>
+              </w:rPr>
+              <w:t>6</w:t>
+            </w:r>
+          </w:p>
+        </w:tc>
+        <w:tc>
+          <w:tcPr>
+            <w:tcW w:w="481" w:type="dxa"/>
+          </w:tcPr>
+          <w:p>
+            <w:pPr>
+              <w:rPr>
+                <w:b/>
+                <w:lang w:val="de-CH"/>
+              </w:rPr>
+            </w:pPr>
+            <w:r>
+              <w:rPr>
+                <w:b/>
+                <w:lang w:val="de-CH"/>
+              </w:rPr>
+              <w:t>7</w:t>
+            </w:r>
+          </w:p>
+        </w:tc>
+        <w:tc>
+          <w:tcPr>
+            <w:tcW w:w="378" w:type="dxa"/>
+          </w:tcPr>
+          <w:p>
+            <w:pPr>
+              <w:rPr>
+                <w:b/>
+                <w:lang w:val="de-CH"/>
+              </w:rPr>
+            </w:pPr>
+            <w:r>
+              <w:rPr>
+                <w:b/>
+                <w:lang w:val="de-CH"/>
+              </w:rPr>
+              <w:t>8</w:t>
+            </w:r>
+          </w:p>
+        </w:tc>
+        <w:tc>
+          <w:tcPr>
+            <w:tcW w:w="416" w:type="dxa"/>
+          </w:tcPr>
+          <w:p>
+            <w:pPr>
+              <w:rPr>
+                <w:b/>
+                <w:lang w:val="de-CH"/>
+              </w:rPr>
+            </w:pPr>
+            <w:r>
+              <w:rPr>
+                <w:b/>
+                <w:lang w:val="de-CH"/>
+              </w:rPr>
+              <w:t>9</w:t>
+            </w:r>
+          </w:p>
+        </w:tc>
+        <w:tc>
+          <w:tcPr>
+            <w:tcW w:w="440" w:type="dxa"/>
+          </w:tcPr>
+          <w:p>
+            <w:pPr>
+              <w:rPr>
+                <w:b/>
+                <w:lang w:val="de-CH"/>
+              </w:rPr>
+            </w:pPr>
+            <w:r>
+              <w:rPr>
+                <w:b/>
+                <w:lang w:val="de-CH"/>
+              </w:rPr>
+              <w:t>10</w:t>
+            </w:r>
+          </w:p>
+        </w:tc>
+      </w:tr>
+      <w:tr>
+        <w:tc>
+          <w:tcPr>
+            <w:tcW w:w="4802" w:type="dxa"/>
+          </w:tcPr>
+          <w:p>
+            <w:pPr>
+              <w:rPr>
+                <w:lang w:val="de-CH"/>
+              </w:rPr>
+            </w:pPr>
+            <w:r>
+              <w:rPr>
+                <w:lang w:val="de-CH"/>
+              </w:rPr>
+              <w:t xml:space="preserve">Mein Gleichgewichtssinn </w:t>
+            </w:r>
+            <w:r>
+              <w:rPr>
+                <w:lang w:val="de-CH"/>
+              </w:rPr>
+              <w:t xml:space="preserve">im </w:t>
+            </w:r>
+            <w:proofErr w:type="spellStart"/>
+            <w:r>
+              <w:rPr>
+                <w:lang w:val="de-CH"/>
+              </w:rPr>
+              <w:t>Vortex</w:t>
+            </w:r>
+            <w:proofErr w:type="spellEnd"/>
+            <w:r>
+              <w:rPr>
+                <w:lang w:val="de-CH"/>
+              </w:rPr>
+              <w:t xml:space="preserve"> Tunnel </w:t>
+            </w:r>
+            <w:r>
+              <w:rPr>
+                <w:lang w:val="de-CH"/>
+              </w:rPr>
+              <w:t>war beeinträchtigt</w:t>
+            </w:r>
+          </w:p>
+        </w:tc>
+        <w:tc>
+          <w:tcPr>
+            <w:tcW w:w="424" w:type="dxa"/>
+          </w:tcPr>
+          <w:p>
+            <w:pPr>
+              <w:rPr>
+                <w:lang w:val="de-CH"/>
+              </w:rPr>
+            </w:pPr>
+          </w:p>
+        </w:tc>
+        <w:tc>
+          <w:tcPr>
+            <w:tcW w:w="425" w:type="dxa"/>
+          </w:tcPr>
+          <w:p>
+            <w:pPr>
+              <w:rPr>
+                <w:lang w:val="de-CH"/>
+              </w:rPr>
+            </w:pPr>
+          </w:p>
+        </w:tc>
+        <w:tc>
+          <w:tcPr>
+            <w:tcW w:w="426" w:type="dxa"/>
+          </w:tcPr>
+          <w:p>
+            <w:pPr>
+              <w:rPr>
+                <w:lang w:val="de-CH"/>
+              </w:rPr>
+            </w:pPr>
+          </w:p>
+        </w:tc>
+        <w:tc>
+          <w:tcPr>
+            <w:tcW w:w="425" w:type="dxa"/>
+          </w:tcPr>
+          <w:p>
+            <w:pPr>
+              <w:rPr>
+                <w:lang w:val="de-CH"/>
+              </w:rPr>
+            </w:pPr>
+          </w:p>
+        </w:tc>
+        <w:tc>
+          <w:tcPr>
+            <w:tcW w:w="425" w:type="dxa"/>
+          </w:tcPr>
+          <w:p>
+            <w:pPr>
+              <w:rPr>
+                <w:lang w:val="de-CH"/>
+              </w:rPr>
+            </w:pPr>
+          </w:p>
+        </w:tc>
+        <w:tc>
+          <w:tcPr>
+            <w:tcW w:w="425" w:type="dxa"/>
+          </w:tcPr>
+          <w:p>
+            <w:pPr>
+              <w:rPr>
+                <w:lang w:val="de-CH"/>
+              </w:rPr>
+            </w:pPr>
+          </w:p>
+        </w:tc>
+        <w:tc>
+          <w:tcPr>
+            <w:tcW w:w="481" w:type="dxa"/>
+          </w:tcPr>
+          <w:p>
+            <w:pPr>
+              <w:rPr>
+                <w:lang w:val="de-CH"/>
+              </w:rPr>
+            </w:pPr>
+          </w:p>
+        </w:tc>
+        <w:tc>
+          <w:tcPr>
+            <w:tcW w:w="378" w:type="dxa"/>
+          </w:tcPr>
+          <w:p>
+            <w:pPr>
+              <w:rPr>
+                <w:lang w:val="de-CH"/>
+              </w:rPr>
+            </w:pPr>
+          </w:p>
+        </w:tc>
+        <w:tc>
+          <w:tcPr>
+            <w:tcW w:w="416" w:type="dxa"/>
+          </w:tcPr>
+          <w:p>
+            <w:pPr>
+              <w:rPr>
+                <w:lang w:val="de-CH"/>
+              </w:rPr>
+            </w:pPr>
+          </w:p>
+        </w:tc>
+        <w:tc>
+          <w:tcPr>
+            <w:tcW w:w="440" w:type="dxa"/>
+          </w:tcPr>
+          <w:p>
+            <w:pPr>
+              <w:rPr>
+                <w:lang w:val="de-CH"/>
+              </w:rPr>
+            </w:pPr>
+          </w:p>
+        </w:tc>
+      </w:tr>
+      <w:tr>
+        <w:tc>
+          <w:tcPr>
+            <w:tcW w:w="4802" w:type="dxa"/>
+          </w:tcPr>
+          <w:p>
+            <w:pPr>
+              <w:rPr>
+                <w:lang w:val="de-CH"/>
+              </w:rPr>
+            </w:pPr>
+            <w:r>
+              <w:rPr>
+                <w:lang w:val="de-CH"/>
+              </w:rPr>
+              <w:t>Ich hatte das Gefühl nach links zu fallen</w:t>
+            </w:r>
+          </w:p>
+        </w:tc>
+        <w:tc>
+          <w:tcPr>
+            <w:tcW w:w="424" w:type="dxa"/>
+          </w:tcPr>
+          <w:p>
+            <w:pPr>
+              <w:rPr>
+                <w:lang w:val="de-CH"/>
+              </w:rPr>
+            </w:pPr>
+          </w:p>
+        </w:tc>
+        <w:tc>
+          <w:tcPr>
+            <w:tcW w:w="425" w:type="dxa"/>
+          </w:tcPr>
+          <w:p>
+            <w:pPr>
+              <w:rPr>
+                <w:lang w:val="de-CH"/>
+              </w:rPr>
+            </w:pPr>
+          </w:p>
+        </w:tc>
+        <w:tc>
+          <w:tcPr>
+            <w:tcW w:w="426" w:type="dxa"/>
+          </w:tcPr>
+          <w:p>
+            <w:pPr>
+              <w:rPr>
+                <w:lang w:val="de-CH"/>
+              </w:rPr>
+            </w:pPr>
+          </w:p>
+        </w:tc>
+        <w:tc>
+          <w:tcPr>
+            <w:tcW w:w="425" w:type="dxa"/>
+          </w:tcPr>
+          <w:p>
+            <w:pPr>
+              <w:rPr>
+                <w:lang w:val="de-CH"/>
+              </w:rPr>
+            </w:pPr>
+          </w:p>
+        </w:tc>
+        <w:tc>
+          <w:tcPr>
+            <w:tcW w:w="425" w:type="dxa"/>
+          </w:tcPr>
+          <w:p>
+            <w:pPr>
+              <w:rPr>
+                <w:lang w:val="de-CH"/>
+              </w:rPr>
+            </w:pPr>
+          </w:p>
+        </w:tc>
+        <w:tc>
+          <w:tcPr>
+            <w:tcW w:w="425" w:type="dxa"/>
+          </w:tcPr>
+          <w:p>
+            <w:pPr>
+              <w:rPr>
+                <w:lang w:val="de-CH"/>
+              </w:rPr>
+            </w:pPr>
+          </w:p>
+        </w:tc>
+        <w:tc>
+          <w:tcPr>
+            <w:tcW w:w="481" w:type="dxa"/>
+          </w:tcPr>
+          <w:p>
+            <w:pPr>
+              <w:rPr>
+                <w:lang w:val="de-CH"/>
+              </w:rPr>
+            </w:pPr>
+          </w:p>
+        </w:tc>
+        <w:tc>
+          <w:tcPr>
+            <w:tcW w:w="378" w:type="dxa"/>
+          </w:tcPr>
+          <w:p>
+            <w:pPr>
+              <w:rPr>
+                <w:lang w:val="de-CH"/>
+              </w:rPr>
+            </w:pPr>
+          </w:p>
+        </w:tc>
+        <w:tc>
+          <w:tcPr>
+            <w:tcW w:w="416" w:type="dxa"/>
+          </w:tcPr>
+          <w:p>
+            <w:pPr>
+              <w:rPr>
+                <w:lang w:val="de-CH"/>
+              </w:rPr>
+            </w:pPr>
+          </w:p>
+        </w:tc>
+        <w:tc>
+          <w:tcPr>
+            <w:tcW w:w="440" w:type="dxa"/>
+          </w:tcPr>
+          <w:p>
+            <w:pPr>
+              <w:rPr>
+                <w:lang w:val="de-CH"/>
+              </w:rPr>
+            </w:pPr>
+          </w:p>
+        </w:tc>
+      </w:tr>
+      <w:tr>
+        <w:tc>
+          <w:tcPr>
+            <w:tcW w:w="4802" w:type="dxa"/>
+          </w:tcPr>
+          <w:p>
+            <w:pPr>
+              <w:rPr>
+                <w:lang w:val="de-CH"/>
+              </w:rPr>
+            </w:pPr>
+            <w:r>
+              <w:rPr>
+                <w:lang w:val="de-CH"/>
+              </w:rPr>
+              <w:t>Ich hatte das Gefühl nach rechts zu fallen</w:t>
+            </w:r>
+          </w:p>
+        </w:tc>
+        <w:tc>
+          <w:tcPr>
+            <w:tcW w:w="424" w:type="dxa"/>
+          </w:tcPr>
+          <w:p>
+            <w:pPr>
+              <w:rPr>
+                <w:lang w:val="de-CH"/>
+              </w:rPr>
+            </w:pPr>
+          </w:p>
+        </w:tc>
+        <w:tc>
+          <w:tcPr>
+            <w:tcW w:w="425" w:type="dxa"/>
+          </w:tcPr>
+          <w:p>
+            <w:pPr>
+              <w:rPr>
+                <w:lang w:val="de-CH"/>
+              </w:rPr>
+            </w:pPr>
+          </w:p>
+        </w:tc>
+        <w:tc>
+          <w:tcPr>
+            <w:tcW w:w="426" w:type="dxa"/>
+          </w:tcPr>
+          <w:p>
+            <w:pPr>
+              <w:rPr>
+                <w:lang w:val="de-CH"/>
+              </w:rPr>
+            </w:pPr>
+          </w:p>
+        </w:tc>
+        <w:tc>
+          <w:tcPr>
+            <w:tcW w:w="425" w:type="dxa"/>
+          </w:tcPr>
+          <w:p>
+            <w:pPr>
+              <w:rPr>
+                <w:lang w:val="de-CH"/>
+              </w:rPr>
+            </w:pPr>
+          </w:p>
+        </w:tc>
+        <w:tc>
+          <w:tcPr>
+            <w:tcW w:w="425" w:type="dxa"/>
+          </w:tcPr>
+          <w:p>
+            <w:pPr>
+              <w:rPr>
+                <w:lang w:val="de-CH"/>
+              </w:rPr>
+            </w:pPr>
+          </w:p>
+        </w:tc>
+        <w:tc>
+          <w:tcPr>
+            <w:tcW w:w="425" w:type="dxa"/>
+          </w:tcPr>
+          <w:p>
+            <w:pPr>
+              <w:rPr>
+                <w:lang w:val="de-CH"/>
+              </w:rPr>
+            </w:pPr>
+          </w:p>
+        </w:tc>
+        <w:tc>
+          <w:tcPr>
+            <w:tcW w:w="481" w:type="dxa"/>
+          </w:tcPr>
+          <w:p>
+            <w:pPr>
+              <w:rPr>
+                <w:lang w:val="de-CH"/>
+              </w:rPr>
+            </w:pPr>
+          </w:p>
+        </w:tc>
+        <w:tc>
+          <w:tcPr>
+            <w:tcW w:w="378" w:type="dxa"/>
+          </w:tcPr>
+          <w:p>
+            <w:pPr>
+              <w:rPr>
+                <w:lang w:val="de-CH"/>
+              </w:rPr>
+            </w:pPr>
+          </w:p>
+        </w:tc>
+        <w:tc>
+          <w:tcPr>
+            <w:tcW w:w="416" w:type="dxa"/>
+          </w:tcPr>
+          <w:p>
+            <w:pPr>
+              <w:rPr>
+                <w:lang w:val="de-CH"/>
+              </w:rPr>
+            </w:pPr>
+          </w:p>
+        </w:tc>
+        <w:tc>
+          <w:tcPr>
+            <w:tcW w:w="440" w:type="dxa"/>
+          </w:tcPr>
+          <w:p>
+            <w:pPr>
+              <w:rPr>
+                <w:lang w:val="de-CH"/>
+              </w:rPr>
+            </w:pPr>
+          </w:p>
+        </w:tc>
+      </w:tr>
+      <w:tr>
+        <w:tc>
+          <w:tcPr>
+            <w:tcW w:w="4802" w:type="dxa"/>
+          </w:tcPr>
+          <w:p>
+            <w:pPr>
+              <w:rPr>
+                <w:lang w:val="de-CH"/>
+              </w:rPr>
+            </w:pPr>
+            <w:r>
+              <w:rPr>
+                <w:lang w:val="de-CH"/>
+              </w:rPr>
+              <w:t>Mein Gleichgewichtssinn hat sich im Verlaufe der Simulation verbessert</w:t>
+            </w:r>
+          </w:p>
+        </w:tc>
+        <w:tc>
+          <w:tcPr>
+            <w:tcW w:w="424" w:type="dxa"/>
+          </w:tcPr>
+          <w:p>
+            <w:pPr>
+              <w:rPr>
+                <w:lang w:val="de-CH"/>
+              </w:rPr>
+            </w:pPr>
+          </w:p>
+        </w:tc>
+        <w:tc>
+          <w:tcPr>
+            <w:tcW w:w="425" w:type="dxa"/>
+          </w:tcPr>
+          <w:p>
+            <w:pPr>
+              <w:rPr>
+                <w:lang w:val="de-CH"/>
+              </w:rPr>
+            </w:pPr>
+          </w:p>
+        </w:tc>
+        <w:tc>
+          <w:tcPr>
+            <w:tcW w:w="426" w:type="dxa"/>
+          </w:tcPr>
+          <w:p>
+            <w:pPr>
+              <w:rPr>
+                <w:lang w:val="de-CH"/>
+              </w:rPr>
+            </w:pPr>
+          </w:p>
+        </w:tc>
+        <w:tc>
+          <w:tcPr>
+            <w:tcW w:w="425" w:type="dxa"/>
+          </w:tcPr>
+          <w:p>
+            <w:pPr>
+              <w:rPr>
+                <w:lang w:val="de-CH"/>
+              </w:rPr>
+            </w:pPr>
+          </w:p>
+        </w:tc>
+        <w:tc>
+          <w:tcPr>
+            <w:tcW w:w="425" w:type="dxa"/>
+          </w:tcPr>
+          <w:p>
+            <w:pPr>
+              <w:rPr>
+                <w:lang w:val="de-CH"/>
+              </w:rPr>
+            </w:pPr>
+          </w:p>
+        </w:tc>
+        <w:tc>
+          <w:tcPr>
+            <w:tcW w:w="425" w:type="dxa"/>
+          </w:tcPr>
+          <w:p>
+            <w:pPr>
+              <w:rPr>
+                <w:lang w:val="de-CH"/>
+              </w:rPr>
+            </w:pPr>
+          </w:p>
+        </w:tc>
+        <w:tc>
+          <w:tcPr>
+            <w:tcW w:w="481" w:type="dxa"/>
+          </w:tcPr>
+          <w:p>
+            <w:pPr>
+              <w:rPr>
+                <w:lang w:val="de-CH"/>
+              </w:rPr>
+            </w:pPr>
+          </w:p>
+        </w:tc>
+        <w:tc>
+          <w:tcPr>
+            <w:tcW w:w="378" w:type="dxa"/>
+          </w:tcPr>
+          <w:p>
+            <w:pPr>
+              <w:rPr>
+                <w:lang w:val="de-CH"/>
+              </w:rPr>
+            </w:pPr>
+          </w:p>
+        </w:tc>
+        <w:tc>
+          <w:tcPr>
+            <w:tcW w:w="416" w:type="dxa"/>
+          </w:tcPr>
+          <w:p>
+            <w:pPr>
+              <w:rPr>
+                <w:lang w:val="de-CH"/>
+              </w:rPr>
+            </w:pPr>
+          </w:p>
+        </w:tc>
+        <w:tc>
+          <w:tcPr>
+            <w:tcW w:w="440" w:type="dxa"/>
+          </w:tcPr>
+          <w:p>
+            <w:pPr>
+              <w:rPr>
+                <w:lang w:val="de-CH"/>
+              </w:rPr>
+            </w:pPr>
+          </w:p>
+        </w:tc>
+      </w:tr>
+      <w:tr>
+        <w:tc>
+          <w:tcPr>
+            <w:tcW w:w="4802" w:type="dxa"/>
+          </w:tcPr>
+          <w:p>
+            <w:pPr>
+              <w:rPr>
+                <w:lang w:val="de-CH"/>
+              </w:rPr>
+            </w:pPr>
+            <w:r>
+              <w:rPr>
+                <w:lang w:val="de-CH"/>
+              </w:rPr>
+              <w:t>Ich war stark von der Stütze / einem Hilfsmittel abhängig</w:t>
+            </w:r>
+          </w:p>
+        </w:tc>
+        <w:tc>
+          <w:tcPr>
+            <w:tcW w:w="424" w:type="dxa"/>
+          </w:tcPr>
+          <w:p>
+            <w:pPr>
+              <w:rPr>
+                <w:lang w:val="de-CH"/>
+              </w:rPr>
+            </w:pPr>
+          </w:p>
+        </w:tc>
+        <w:tc>
+          <w:tcPr>
+            <w:tcW w:w="425" w:type="dxa"/>
+          </w:tcPr>
+          <w:p>
+            <w:pPr>
+              <w:rPr>
+                <w:lang w:val="de-CH"/>
+              </w:rPr>
+            </w:pPr>
+          </w:p>
+        </w:tc>
+        <w:tc>
+          <w:tcPr>
+            <w:tcW w:w="426" w:type="dxa"/>
+          </w:tcPr>
+          <w:p>
+            <w:pPr>
+              <w:rPr>
+                <w:lang w:val="de-CH"/>
+              </w:rPr>
+            </w:pPr>
+          </w:p>
+        </w:tc>
+        <w:tc>
+          <w:tcPr>
+            <w:tcW w:w="425" w:type="dxa"/>
+          </w:tcPr>
+          <w:p>
+            <w:pPr>
+              <w:rPr>
+                <w:lang w:val="de-CH"/>
+              </w:rPr>
+            </w:pPr>
+          </w:p>
+        </w:tc>
+        <w:tc>
+          <w:tcPr>
+            <w:tcW w:w="425" w:type="dxa"/>
+          </w:tcPr>
+          <w:p>
+            <w:pPr>
+              <w:rPr>
+                <w:lang w:val="de-CH"/>
+              </w:rPr>
+            </w:pPr>
+          </w:p>
+        </w:tc>
+        <w:tc>
+          <w:tcPr>
+            <w:tcW w:w="425" w:type="dxa"/>
+          </w:tcPr>
+          <w:p>
+            <w:pPr>
+              <w:rPr>
+                <w:lang w:val="de-CH"/>
+              </w:rPr>
+            </w:pPr>
+          </w:p>
+        </w:tc>
+        <w:tc>
+          <w:tcPr>
+            <w:tcW w:w="481" w:type="dxa"/>
+          </w:tcPr>
+          <w:p>
+            <w:pPr>
+              <w:rPr>
+                <w:lang w:val="de-CH"/>
+              </w:rPr>
+            </w:pPr>
+          </w:p>
+        </w:tc>
+        <w:tc>
+          <w:tcPr>
+            <w:tcW w:w="378" w:type="dxa"/>
+          </w:tcPr>
+          <w:p>
+            <w:pPr>
+              <w:rPr>
+                <w:lang w:val="de-CH"/>
+              </w:rPr>
+            </w:pPr>
+          </w:p>
+        </w:tc>
+        <w:tc>
+          <w:tcPr>
+            <w:tcW w:w="416" w:type="dxa"/>
+          </w:tcPr>
+          <w:p>
+            <w:pPr>
+              <w:rPr>
+                <w:lang w:val="de-CH"/>
+              </w:rPr>
+            </w:pPr>
+          </w:p>
+        </w:tc>
+        <w:tc>
+          <w:tcPr>
+            <w:tcW w:w="440" w:type="dxa"/>
+          </w:tcPr>
+          <w:p>
+            <w:pPr>
+              <w:rPr>
+                <w:lang w:val="de-CH"/>
+              </w:rPr>
+            </w:pPr>
+          </w:p>
+        </w:tc>
+      </w:tr>
+      <w:tr>
+        <w:tc>
+          <w:tcPr>
+            <w:tcW w:w="4802" w:type="dxa"/>
+          </w:tcPr>
+          <w:p>
+            <w:pPr>
+              <w:rPr>
+                <w:lang w:val="de-CH"/>
+              </w:rPr>
+            </w:pPr>
+            <w:r>
+              <w:rPr>
+                <w:lang w:val="de-CH"/>
+              </w:rPr>
+              <w:t>Im Vergleich zum Standardszenario war mein Gleichgewichtssinn in diesem Szenario stärker beeinträchtigt</w:t>
+            </w:r>
+          </w:p>
+        </w:tc>
+        <w:tc>
+          <w:tcPr>
+            <w:tcW w:w="424" w:type="dxa"/>
+          </w:tcPr>
+          <w:p>
+            <w:pPr>
+              <w:rPr>
+                <w:lang w:val="de-CH"/>
+              </w:rPr>
+            </w:pPr>
+          </w:p>
+        </w:tc>
+        <w:tc>
+          <w:tcPr>
+            <w:tcW w:w="425" w:type="dxa"/>
+          </w:tcPr>
+          <w:p>
+            <w:pPr>
+              <w:rPr>
+                <w:lang w:val="de-CH"/>
+              </w:rPr>
+            </w:pPr>
+          </w:p>
+        </w:tc>
+        <w:tc>
+          <w:tcPr>
+            <w:tcW w:w="426" w:type="dxa"/>
+          </w:tcPr>
+          <w:p>
+            <w:pPr>
+              <w:rPr>
+                <w:lang w:val="de-CH"/>
+              </w:rPr>
+            </w:pPr>
+          </w:p>
+        </w:tc>
+        <w:tc>
+          <w:tcPr>
+            <w:tcW w:w="425" w:type="dxa"/>
+          </w:tcPr>
+          <w:p>
+            <w:pPr>
+              <w:rPr>
+                <w:lang w:val="de-CH"/>
+              </w:rPr>
+            </w:pPr>
+          </w:p>
+        </w:tc>
+        <w:tc>
+          <w:tcPr>
+            <w:tcW w:w="425" w:type="dxa"/>
+          </w:tcPr>
+          <w:p>
+            <w:pPr>
+              <w:rPr>
+                <w:lang w:val="de-CH"/>
+              </w:rPr>
+            </w:pPr>
+          </w:p>
+        </w:tc>
+        <w:tc>
+          <w:tcPr>
+            <w:tcW w:w="425" w:type="dxa"/>
+          </w:tcPr>
+          <w:p>
+            <w:pPr>
+              <w:rPr>
+                <w:lang w:val="de-CH"/>
+              </w:rPr>
+            </w:pPr>
+          </w:p>
+        </w:tc>
+        <w:tc>
+          <w:tcPr>
+            <w:tcW w:w="481" w:type="dxa"/>
+          </w:tcPr>
+          <w:p>
+            <w:pPr>
+              <w:rPr>
+                <w:lang w:val="de-CH"/>
+              </w:rPr>
+            </w:pPr>
+          </w:p>
+        </w:tc>
+        <w:tc>
+          <w:tcPr>
+            <w:tcW w:w="378" w:type="dxa"/>
+          </w:tcPr>
+          <w:p>
+            <w:pPr>
+              <w:rPr>
+                <w:lang w:val="de-CH"/>
+              </w:rPr>
+            </w:pPr>
+          </w:p>
+        </w:tc>
+        <w:tc>
+          <w:tcPr>
+            <w:tcW w:w="416" w:type="dxa"/>
+          </w:tcPr>
+          <w:p>
+            <w:pPr>
+              <w:rPr>
+                <w:lang w:val="de-CH"/>
+              </w:rPr>
+            </w:pPr>
+          </w:p>
+        </w:tc>
+        <w:tc>
+          <w:tcPr>
+            <w:tcW w:w="440" w:type="dxa"/>
+          </w:tcPr>
+          <w:p>
+            <w:pPr>
+              <w:rPr>
+                <w:lang w:val="de-CH"/>
+              </w:rPr>
+            </w:pPr>
+          </w:p>
+        </w:tc>
+      </w:tr>
+      <w:tr>
+        <w:tc>
+          <w:tcPr>
+            <w:tcW w:w="4802" w:type="dxa"/>
+          </w:tcPr>
+          <w:p>
+            <w:pPr>
+              <w:rPr>
+                <w:lang w:val="de-CH"/>
+              </w:rPr>
+            </w:pPr>
+            <w:r>
+              <w:rPr>
+                <w:lang w:val="de-CH"/>
+              </w:rPr>
+              <w:t>Mir wurde übel</w:t>
+            </w:r>
+          </w:p>
+        </w:tc>
+        <w:tc>
+          <w:tcPr>
+            <w:tcW w:w="424" w:type="dxa"/>
+          </w:tcPr>
+          <w:p>
+            <w:pPr>
+              <w:rPr>
+                <w:lang w:val="de-CH"/>
+              </w:rPr>
+            </w:pPr>
+          </w:p>
+        </w:tc>
+        <w:tc>
+          <w:tcPr>
+            <w:tcW w:w="425" w:type="dxa"/>
+          </w:tcPr>
+          <w:p>
+            <w:pPr>
+              <w:rPr>
+                <w:lang w:val="de-CH"/>
+              </w:rPr>
+            </w:pPr>
+          </w:p>
+        </w:tc>
+        <w:tc>
+          <w:tcPr>
+            <w:tcW w:w="426" w:type="dxa"/>
+          </w:tcPr>
+          <w:p>
+            <w:pPr>
+              <w:rPr>
+                <w:lang w:val="de-CH"/>
+              </w:rPr>
+            </w:pPr>
+          </w:p>
+        </w:tc>
+        <w:tc>
+          <w:tcPr>
+            <w:tcW w:w="425" w:type="dxa"/>
+          </w:tcPr>
+          <w:p>
+            <w:pPr>
+              <w:rPr>
+                <w:lang w:val="de-CH"/>
+              </w:rPr>
+            </w:pPr>
+          </w:p>
+        </w:tc>
+        <w:tc>
+          <w:tcPr>
+            <w:tcW w:w="425" w:type="dxa"/>
+          </w:tcPr>
+          <w:p>
+            <w:pPr>
+              <w:rPr>
+                <w:lang w:val="de-CH"/>
+              </w:rPr>
+            </w:pPr>
+          </w:p>
+        </w:tc>
+        <w:tc>
+          <w:tcPr>
+            <w:tcW w:w="425" w:type="dxa"/>
+          </w:tcPr>
+          <w:p>
+            <w:pPr>
+              <w:rPr>
+                <w:lang w:val="de-CH"/>
+              </w:rPr>
+            </w:pPr>
+          </w:p>
+        </w:tc>
+        <w:tc>
+          <w:tcPr>
+            <w:tcW w:w="481" w:type="dxa"/>
+          </w:tcPr>
+          <w:p>
+            <w:pPr>
+              <w:rPr>
+                <w:lang w:val="de-CH"/>
+              </w:rPr>
+            </w:pPr>
+          </w:p>
+        </w:tc>
+        <w:tc>
+          <w:tcPr>
+            <w:tcW w:w="378" w:type="dxa"/>
+          </w:tcPr>
+          <w:p>
+            <w:pPr>
+              <w:rPr>
+                <w:lang w:val="de-CH"/>
+              </w:rPr>
+            </w:pPr>
+          </w:p>
+        </w:tc>
+        <w:tc>
+          <w:tcPr>
+            <w:tcW w:w="416" w:type="dxa"/>
+          </w:tcPr>
+          <w:p>
+            <w:pPr>
+              <w:rPr>
+                <w:lang w:val="de-CH"/>
+              </w:rPr>
+            </w:pPr>
+          </w:p>
+        </w:tc>
+        <w:tc>
+          <w:tcPr>
+            <w:tcW w:w="440" w:type="dxa"/>
+          </w:tcPr>
+          <w:p>
+            <w:pPr>
+              <w:rPr>
+                <w:lang w:val="de-CH"/>
+              </w:rPr>
+            </w:pPr>
+          </w:p>
+        </w:tc>
+      </w:tr>
+    </w:tbl>
     <w:p>
       <w:pPr>
         <w:rPr>
@@ -2774,6 +4379,60 @@
         </w:rPr>
         <w:t>Szenario 3</w:t>
       </w:r>
+      <w:r>
+        <w:rPr>
+          <w:lang w:val="de-CH"/>
+        </w:rPr>
+        <w:tab/>
+      </w:r>
+      <w:r>
+        <w:rPr>
+          <w:lang w:val="de-CH"/>
+        </w:rPr>
+        <w:tab/>
+      </w:r>
+      <w:r>
+        <w:rPr>
+          <w:lang w:val="de-CH"/>
+        </w:rPr>
+        <w:tab/>
+      </w:r>
+      <w:r>
+        <w:rPr>
+          <w:lang w:val="de-CH"/>
+        </w:rPr>
+        <w:tab/>
+      </w:r>
+      <w:r>
+        <w:rPr>
+          <w:lang w:val="de-CH"/>
+        </w:rPr>
+        <w:tab/>
+      </w:r>
+      <w:r>
+        <w:rPr>
+          <w:lang w:val="de-CH"/>
+        </w:rPr>
+        <w:tab/>
+      </w:r>
+      <w:r>
+        <w:rPr>
+          <w:lang w:val="de-CH"/>
+        </w:rPr>
+        <w:tab/>
+      </w:r>
+      <w:r>
+        <w:rPr>
+          <w:lang w:val="de-CH"/>
+        </w:rPr>
+        <w:tab/>
+      </w:r>
+      <w:r>
+        <w:rPr>
+          <w:lang w:val="de-CH"/>
+        </w:rPr>
+        <w:tab/>
+      </w:r>
     </w:p>
     <w:p>
       <w:pPr>
@@ -2781,6 +4440,1290 @@
           <w:lang w:val="de-CH"/>
         </w:rPr>
       </w:pPr>
+      <w:r>
+        <w:rPr>
+          <w:lang w:val="de-CH"/>
+        </w:rPr>
+        <w:t>Szenario-ID: ____</w:t>
+      </w:r>
+    </w:p>
+    <w:tbl>
+      <w:tblPr>
+        <w:tblStyle w:val="Tabellenraster"/>
+        <w:tblW w:w="0" w:type="auto"/>
+        <w:tblLook w:val="04A0" w:firstRow="1" w:lastRow="0" w:firstColumn="1" w:lastColumn="0" w:noHBand="0" w:noVBand="1"/>
+      </w:tblPr>
+      <w:tblGrid>
+        <w:gridCol w:w="4802"/>
+        <w:gridCol w:w="424"/>
+        <w:gridCol w:w="425"/>
+        <w:gridCol w:w="426"/>
+        <w:gridCol w:w="425"/>
+        <w:gridCol w:w="425"/>
+        <w:gridCol w:w="425"/>
+        <w:gridCol w:w="481"/>
+        <w:gridCol w:w="378"/>
+        <w:gridCol w:w="416"/>
+        <w:gridCol w:w="440"/>
+      </w:tblGrid>
+      <w:tr>
+        <w:tc>
+          <w:tcPr>
+            <w:tcW w:w="4802" w:type="dxa"/>
+            <w:tcBorders>
+              <w:top w:val="nil"/>
+              <w:left w:val="nil"/>
+            </w:tcBorders>
+          </w:tcPr>
+          <w:p>
+            <w:pPr>
+              <w:rPr>
+                <w:lang w:val="de-CH"/>
+              </w:rPr>
+            </w:pPr>
+          </w:p>
+        </w:tc>
+        <w:tc>
+          <w:tcPr>
+            <w:tcW w:w="424" w:type="dxa"/>
+          </w:tcPr>
+          <w:p>
+            <w:pPr>
+              <w:rPr>
+                <w:b/>
+                <w:lang w:val="de-CH"/>
+              </w:rPr>
+            </w:pPr>
+            <w:r>
+              <w:rPr>
+                <w:b/>
+                <w:lang w:val="de-CH"/>
+              </w:rPr>
+              <w:t>1</w:t>
+            </w:r>
+          </w:p>
+        </w:tc>
+        <w:tc>
+          <w:tcPr>
+            <w:tcW w:w="425" w:type="dxa"/>
+          </w:tcPr>
+          <w:p>
+            <w:pPr>
+              <w:rPr>
+                <w:b/>
+                <w:lang w:val="de-CH"/>
+              </w:rPr>
+            </w:pPr>
+            <w:r>
+              <w:rPr>
+                <w:b/>
+                <w:lang w:val="de-CH"/>
+              </w:rPr>
+              <w:t>2</w:t>
+            </w:r>
+          </w:p>
+        </w:tc>
+        <w:tc>
+          <w:tcPr>
+            <w:tcW w:w="426" w:type="dxa"/>
+          </w:tcPr>
+          <w:p>
+            <w:pPr>
+              <w:rPr>
+                <w:b/>
+                <w:lang w:val="de-CH"/>
+              </w:rPr>
+            </w:pPr>
+            <w:r>
+              <w:rPr>
+                <w:b/>
+                <w:lang w:val="de-CH"/>
+              </w:rPr>
+              <w:t>3</w:t>
+            </w:r>
+          </w:p>
+        </w:tc>
+        <w:tc>
+          <w:tcPr>
+            <w:tcW w:w="425" w:type="dxa"/>
+          </w:tcPr>
+          <w:p>
+            <w:pPr>
+              <w:rPr>
+                <w:b/>
+                <w:lang w:val="de-CH"/>
+              </w:rPr>
+            </w:pPr>
+            <w:r>
+              <w:rPr>
+                <w:b/>
+                <w:lang w:val="de-CH"/>
+              </w:rPr>
+              <w:t>4</w:t>
+            </w:r>
+          </w:p>
+        </w:tc>
+        <w:tc>
+          <w:tcPr>
+            <w:tcW w:w="425" w:type="dxa"/>
+          </w:tcPr>
+          <w:p>
+            <w:pPr>
+              <w:rPr>
+                <w:b/>
+                <w:lang w:val="de-CH"/>
+              </w:rPr>
+            </w:pPr>
+            <w:r>
+              <w:rPr>
+                <w:b/>
+                <w:lang w:val="de-CH"/>
+              </w:rPr>
+              <w:t>5</w:t>
+            </w:r>
+          </w:p>
+        </w:tc>
+        <w:tc>
+          <w:tcPr>
+            <w:tcW w:w="425" w:type="dxa"/>
+          </w:tcPr>
+          <w:p>
+            <w:pPr>
+              <w:rPr>
+                <w:b/>
+                <w:lang w:val="de-CH"/>
+              </w:rPr>
+            </w:pPr>
+            <w:r>
+              <w:rPr>
+                <w:b/>
+                <w:lang w:val="de-CH"/>
+              </w:rPr>
+              <w:t>6</w:t>
+            </w:r>
+          </w:p>
+        </w:tc>
+        <w:tc>
+          <w:tcPr>
+            <w:tcW w:w="481" w:type="dxa"/>
+          </w:tcPr>
+          <w:p>
+            <w:pPr>
+              <w:rPr>
+                <w:b/>
+                <w:lang w:val="de-CH"/>
+              </w:rPr>
+            </w:pPr>
+            <w:r>
+              <w:rPr>
+                <w:b/>
+                <w:lang w:val="de-CH"/>
+              </w:rPr>
+              <w:t>7</w:t>
+            </w:r>
+          </w:p>
+        </w:tc>
+        <w:tc>
+          <w:tcPr>
+            <w:tcW w:w="378" w:type="dxa"/>
+          </w:tcPr>
+          <w:p>
+            <w:pPr>
+              <w:rPr>
+                <w:b/>
+                <w:lang w:val="de-CH"/>
+              </w:rPr>
+            </w:pPr>
+            <w:r>
+              <w:rPr>
+                <w:b/>
+                <w:lang w:val="de-CH"/>
+              </w:rPr>
+              <w:t>8</w:t>
+            </w:r>
+          </w:p>
+        </w:tc>
+        <w:tc>
+          <w:tcPr>
+            <w:tcW w:w="416" w:type="dxa"/>
+          </w:tcPr>
+          <w:p>
+            <w:pPr>
+              <w:rPr>
+                <w:b/>
+                <w:lang w:val="de-CH"/>
+              </w:rPr>
+            </w:pPr>
+            <w:r>
+              <w:rPr>
+                <w:b/>
+                <w:lang w:val="de-CH"/>
+              </w:rPr>
+              <w:t>9</w:t>
+            </w:r>
+          </w:p>
+        </w:tc>
+        <w:tc>
+          <w:tcPr>
+            <w:tcW w:w="440" w:type="dxa"/>
+          </w:tcPr>
+          <w:p>
+            <w:pPr>
+              <w:rPr>
+                <w:b/>
+                <w:lang w:val="de-CH"/>
+              </w:rPr>
+            </w:pPr>
+            <w:r>
+              <w:rPr>
+                <w:b/>
+                <w:lang w:val="de-CH"/>
+              </w:rPr>
+              <w:t>10</w:t>
+            </w:r>
+          </w:p>
+        </w:tc>
+      </w:tr>
+      <w:tr>
+        <w:tc>
+          <w:tcPr>
+            <w:tcW w:w="4802" w:type="dxa"/>
+          </w:tcPr>
+          <w:p>
+            <w:pPr>
+              <w:rPr>
+                <w:lang w:val="de-CH"/>
+              </w:rPr>
+            </w:pPr>
+            <w:r>
+              <w:rPr>
+                <w:lang w:val="de-CH"/>
+              </w:rPr>
+              <w:t xml:space="preserve">Mein Gleichgewichtssinn </w:t>
+            </w:r>
+            <w:r>
+              <w:rPr>
+                <w:lang w:val="de-CH"/>
+              </w:rPr>
+              <w:t xml:space="preserve">im </w:t>
+            </w:r>
+            <w:proofErr w:type="spellStart"/>
+            <w:r>
+              <w:rPr>
+                <w:lang w:val="de-CH"/>
+              </w:rPr>
+              <w:t>Vortex</w:t>
+            </w:r>
+            <w:proofErr w:type="spellEnd"/>
+            <w:r>
+              <w:rPr>
+                <w:lang w:val="de-CH"/>
+              </w:rPr>
+              <w:t xml:space="preserve"> Tunnel </w:t>
+            </w:r>
+            <w:r>
+              <w:rPr>
+                <w:lang w:val="de-CH"/>
+              </w:rPr>
+              <w:t>war beeinträchtigt</w:t>
+            </w:r>
+          </w:p>
+        </w:tc>
+        <w:tc>
+          <w:tcPr>
+            <w:tcW w:w="424" w:type="dxa"/>
+          </w:tcPr>
+          <w:p>
+            <w:pPr>
+              <w:rPr>
+                <w:lang w:val="de-CH"/>
+              </w:rPr>
+            </w:pPr>
+          </w:p>
+        </w:tc>
+        <w:tc>
+          <w:tcPr>
+            <w:tcW w:w="425" w:type="dxa"/>
+          </w:tcPr>
+          <w:p>
+            <w:pPr>
+              <w:rPr>
+                <w:lang w:val="de-CH"/>
+              </w:rPr>
+            </w:pPr>
+          </w:p>
+        </w:tc>
+        <w:tc>
+          <w:tcPr>
+            <w:tcW w:w="426" w:type="dxa"/>
+          </w:tcPr>
+          <w:p>
+            <w:pPr>
+              <w:rPr>
+                <w:lang w:val="de-CH"/>
+              </w:rPr>
+            </w:pPr>
+          </w:p>
+        </w:tc>
+        <w:tc>
+          <w:tcPr>
+            <w:tcW w:w="425" w:type="dxa"/>
+          </w:tcPr>
+          <w:p>
+            <w:pPr>
+              <w:rPr>
+                <w:lang w:val="de-CH"/>
+              </w:rPr>
+            </w:pPr>
+          </w:p>
+        </w:tc>
+        <w:tc>
+          <w:tcPr>
+            <w:tcW w:w="425" w:type="dxa"/>
+          </w:tcPr>
+          <w:p>
+            <w:pPr>
+              <w:rPr>
+                <w:lang w:val="de-CH"/>
+              </w:rPr>
+            </w:pPr>
+          </w:p>
+        </w:tc>
+        <w:tc>
+          <w:tcPr>
+            <w:tcW w:w="425" w:type="dxa"/>
+          </w:tcPr>
+          <w:p>
+            <w:pPr>
+              <w:rPr>
+                <w:lang w:val="de-CH"/>
+              </w:rPr>
+            </w:pPr>
+          </w:p>
+        </w:tc>
+        <w:tc>
+          <w:tcPr>
+            <w:tcW w:w="481" w:type="dxa"/>
+          </w:tcPr>
+          <w:p>
+            <w:pPr>
+              <w:rPr>
+                <w:lang w:val="de-CH"/>
+              </w:rPr>
+            </w:pPr>
+          </w:p>
+        </w:tc>
+        <w:tc>
+          <w:tcPr>
+            <w:tcW w:w="378" w:type="dxa"/>
+          </w:tcPr>
+          <w:p>
+            <w:pPr>
+              <w:rPr>
+                <w:lang w:val="de-CH"/>
+              </w:rPr>
+            </w:pPr>
+          </w:p>
+        </w:tc>
+        <w:tc>
+          <w:tcPr>
+            <w:tcW w:w="416" w:type="dxa"/>
+          </w:tcPr>
+          <w:p>
+            <w:pPr>
+              <w:rPr>
+                <w:lang w:val="de-CH"/>
+              </w:rPr>
+            </w:pPr>
+          </w:p>
+        </w:tc>
+        <w:tc>
+          <w:tcPr>
+            <w:tcW w:w="440" w:type="dxa"/>
+          </w:tcPr>
+          <w:p>
+            <w:pPr>
+              <w:rPr>
+                <w:lang w:val="de-CH"/>
+              </w:rPr>
+            </w:pPr>
+          </w:p>
+        </w:tc>
+      </w:tr>
+      <w:tr>
+        <w:tc>
+          <w:tcPr>
+            <w:tcW w:w="4802" w:type="dxa"/>
+          </w:tcPr>
+          <w:p>
+            <w:pPr>
+              <w:rPr>
+                <w:lang w:val="de-CH"/>
+              </w:rPr>
+            </w:pPr>
+            <w:r>
+              <w:rPr>
+                <w:lang w:val="de-CH"/>
+              </w:rPr>
+              <w:t>Ich hatte das Gefühl nach links zu fallen</w:t>
+            </w:r>
+          </w:p>
+        </w:tc>
+        <w:tc>
+          <w:tcPr>
+            <w:tcW w:w="424" w:type="dxa"/>
+          </w:tcPr>
+          <w:p>
+            <w:pPr>
+              <w:rPr>
+                <w:lang w:val="de-CH"/>
+              </w:rPr>
+            </w:pPr>
+          </w:p>
+        </w:tc>
+        <w:tc>
+          <w:tcPr>
+            <w:tcW w:w="425" w:type="dxa"/>
+          </w:tcPr>
+          <w:p>
+            <w:pPr>
+              <w:rPr>
+                <w:lang w:val="de-CH"/>
+              </w:rPr>
+            </w:pPr>
+          </w:p>
+        </w:tc>
+        <w:tc>
+          <w:tcPr>
+            <w:tcW w:w="426" w:type="dxa"/>
+          </w:tcPr>
+          <w:p>
+            <w:pPr>
+              <w:rPr>
+                <w:lang w:val="de-CH"/>
+              </w:rPr>
+            </w:pPr>
+          </w:p>
+        </w:tc>
+        <w:tc>
+          <w:tcPr>
+            <w:tcW w:w="425" w:type="dxa"/>
+          </w:tcPr>
+          <w:p>
+            <w:pPr>
+              <w:rPr>
+                <w:lang w:val="de-CH"/>
+              </w:rPr>
+            </w:pPr>
+          </w:p>
+        </w:tc>
+        <w:tc>
+          <w:tcPr>
+            <w:tcW w:w="425" w:type="dxa"/>
+          </w:tcPr>
+          <w:p>
+            <w:pPr>
+              <w:rPr>
+                <w:lang w:val="de-CH"/>
+              </w:rPr>
+            </w:pPr>
+          </w:p>
+        </w:tc>
+        <w:tc>
+          <w:tcPr>
+            <w:tcW w:w="425" w:type="dxa"/>
+          </w:tcPr>
+          <w:p>
+            <w:pPr>
+              <w:rPr>
+                <w:lang w:val="de-CH"/>
+              </w:rPr>
+            </w:pPr>
+          </w:p>
+        </w:tc>
+        <w:tc>
+          <w:tcPr>
+            <w:tcW w:w="481" w:type="dxa"/>
+          </w:tcPr>
+          <w:p>
+            <w:pPr>
+              <w:rPr>
+                <w:lang w:val="de-CH"/>
+              </w:rPr>
+            </w:pPr>
+          </w:p>
+        </w:tc>
+        <w:tc>
+          <w:tcPr>
+            <w:tcW w:w="378" w:type="dxa"/>
+          </w:tcPr>
+          <w:p>
+            <w:pPr>
+              <w:rPr>
+                <w:lang w:val="de-CH"/>
+              </w:rPr>
+            </w:pPr>
+          </w:p>
+        </w:tc>
+        <w:tc>
+          <w:tcPr>
+            <w:tcW w:w="416" w:type="dxa"/>
+          </w:tcPr>
+          <w:p>
+            <w:pPr>
+              <w:rPr>
+                <w:lang w:val="de-CH"/>
+              </w:rPr>
+            </w:pPr>
+          </w:p>
+        </w:tc>
+        <w:tc>
+          <w:tcPr>
+            <w:tcW w:w="440" w:type="dxa"/>
+          </w:tcPr>
+          <w:p>
+            <w:pPr>
+              <w:rPr>
+                <w:lang w:val="de-CH"/>
+              </w:rPr>
+            </w:pPr>
+          </w:p>
+        </w:tc>
+      </w:tr>
+      <w:tr>
+        <w:tc>
+          <w:tcPr>
+            <w:tcW w:w="4802" w:type="dxa"/>
+          </w:tcPr>
+          <w:p>
+            <w:pPr>
+              <w:rPr>
+                <w:lang w:val="de-CH"/>
+              </w:rPr>
+            </w:pPr>
+            <w:r>
+              <w:rPr>
+                <w:lang w:val="de-CH"/>
+              </w:rPr>
+              <w:t>Ich hatte das Gefühl nach rechts zu fallen</w:t>
+            </w:r>
+          </w:p>
+        </w:tc>
+        <w:tc>
+          <w:tcPr>
+            <w:tcW w:w="424" w:type="dxa"/>
+          </w:tcPr>
+          <w:p>
+            <w:pPr>
+              <w:rPr>
+                <w:lang w:val="de-CH"/>
+              </w:rPr>
+            </w:pPr>
+          </w:p>
+        </w:tc>
+        <w:tc>
+          <w:tcPr>
+            <w:tcW w:w="425" w:type="dxa"/>
+          </w:tcPr>
+          <w:p>
+            <w:pPr>
+              <w:rPr>
+                <w:lang w:val="de-CH"/>
+              </w:rPr>
+            </w:pPr>
+          </w:p>
+        </w:tc>
+        <w:tc>
+          <w:tcPr>
+            <w:tcW w:w="426" w:type="dxa"/>
+          </w:tcPr>
+          <w:p>
+            <w:pPr>
+              <w:rPr>
+                <w:lang w:val="de-CH"/>
+              </w:rPr>
+            </w:pPr>
+          </w:p>
+        </w:tc>
+        <w:tc>
+          <w:tcPr>
+            <w:tcW w:w="425" w:type="dxa"/>
+          </w:tcPr>
+          <w:p>
+            <w:pPr>
+              <w:rPr>
+                <w:lang w:val="de-CH"/>
+              </w:rPr>
+            </w:pPr>
+          </w:p>
+        </w:tc>
+        <w:tc>
+          <w:tcPr>
+            <w:tcW w:w="425" w:type="dxa"/>
+          </w:tcPr>
+          <w:p>
+            <w:pPr>
+              <w:rPr>
+                <w:lang w:val="de-CH"/>
+              </w:rPr>
+            </w:pPr>
+          </w:p>
+        </w:tc>
+        <w:tc>
+          <w:tcPr>
+            <w:tcW w:w="425" w:type="dxa"/>
+          </w:tcPr>
+          <w:p>
+            <w:pPr>
+              <w:rPr>
+                <w:lang w:val="de-CH"/>
+              </w:rPr>
+            </w:pPr>
+          </w:p>
+        </w:tc>
+        <w:tc>
+          <w:tcPr>
+            <w:tcW w:w="481" w:type="dxa"/>
+          </w:tcPr>
+          <w:p>
+            <w:pPr>
+              <w:rPr>
+                <w:lang w:val="de-CH"/>
+              </w:rPr>
+            </w:pPr>
+          </w:p>
+        </w:tc>
+        <w:tc>
+          <w:tcPr>
+            <w:tcW w:w="378" w:type="dxa"/>
+          </w:tcPr>
+          <w:p>
+            <w:pPr>
+              <w:rPr>
+                <w:lang w:val="de-CH"/>
+              </w:rPr>
+            </w:pPr>
+          </w:p>
+        </w:tc>
+        <w:tc>
+          <w:tcPr>
+            <w:tcW w:w="416" w:type="dxa"/>
+          </w:tcPr>
+          <w:p>
+            <w:pPr>
+              <w:rPr>
+                <w:lang w:val="de-CH"/>
+              </w:rPr>
+            </w:pPr>
+          </w:p>
+        </w:tc>
+        <w:tc>
+          <w:tcPr>
+            <w:tcW w:w="440" w:type="dxa"/>
+          </w:tcPr>
+          <w:p>
+            <w:pPr>
+              <w:rPr>
+                <w:lang w:val="de-CH"/>
+              </w:rPr>
+            </w:pPr>
+          </w:p>
+        </w:tc>
+      </w:tr>
+      <w:tr>
+        <w:tc>
+          <w:tcPr>
+            <w:tcW w:w="4802" w:type="dxa"/>
+          </w:tcPr>
+          <w:p>
+            <w:pPr>
+              <w:rPr>
+                <w:lang w:val="de-CH"/>
+              </w:rPr>
+            </w:pPr>
+            <w:r>
+              <w:rPr>
+                <w:lang w:val="de-CH"/>
+              </w:rPr>
+              <w:t>Mein Gleichgewichtssinn hat sich im Verlaufe der Simulation verbessert</w:t>
+            </w:r>
+          </w:p>
+        </w:tc>
+        <w:tc>
+          <w:tcPr>
+            <w:tcW w:w="424" w:type="dxa"/>
+          </w:tcPr>
+          <w:p>
+            <w:pPr>
+              <w:rPr>
+                <w:lang w:val="de-CH"/>
+              </w:rPr>
+            </w:pPr>
+          </w:p>
+        </w:tc>
+        <w:tc>
+          <w:tcPr>
+            <w:tcW w:w="425" w:type="dxa"/>
+          </w:tcPr>
+          <w:p>
+            <w:pPr>
+              <w:rPr>
+                <w:lang w:val="de-CH"/>
+              </w:rPr>
+            </w:pPr>
+          </w:p>
+        </w:tc>
+        <w:tc>
+          <w:tcPr>
+            <w:tcW w:w="426" w:type="dxa"/>
+          </w:tcPr>
+          <w:p>
+            <w:pPr>
+              <w:rPr>
+                <w:lang w:val="de-CH"/>
+              </w:rPr>
+            </w:pPr>
+          </w:p>
+        </w:tc>
+        <w:tc>
+          <w:tcPr>
+            <w:tcW w:w="425" w:type="dxa"/>
+          </w:tcPr>
+          <w:p>
+            <w:pPr>
+              <w:rPr>
+                <w:lang w:val="de-CH"/>
+              </w:rPr>
+            </w:pPr>
+          </w:p>
+        </w:tc>
+        <w:tc>
+          <w:tcPr>
+            <w:tcW w:w="425" w:type="dxa"/>
+          </w:tcPr>
+          <w:p>
+            <w:pPr>
+              <w:rPr>
+                <w:lang w:val="de-CH"/>
+              </w:rPr>
+            </w:pPr>
+          </w:p>
+        </w:tc>
+        <w:tc>
+          <w:tcPr>
+            <w:tcW w:w="425" w:type="dxa"/>
+          </w:tcPr>
+          <w:p>
+            <w:pPr>
+              <w:rPr>
+                <w:lang w:val="de-CH"/>
+              </w:rPr>
+            </w:pPr>
+          </w:p>
+        </w:tc>
+        <w:tc>
+          <w:tcPr>
+            <w:tcW w:w="481" w:type="dxa"/>
+          </w:tcPr>
+          <w:p>
+            <w:pPr>
+              <w:rPr>
+                <w:lang w:val="de-CH"/>
+              </w:rPr>
+            </w:pPr>
+          </w:p>
+        </w:tc>
+        <w:tc>
+          <w:tcPr>
+            <w:tcW w:w="378" w:type="dxa"/>
+          </w:tcPr>
+          <w:p>
+            <w:pPr>
+              <w:rPr>
+                <w:lang w:val="de-CH"/>
+              </w:rPr>
+            </w:pPr>
+          </w:p>
+        </w:tc>
+        <w:tc>
+          <w:tcPr>
+            <w:tcW w:w="416" w:type="dxa"/>
+          </w:tcPr>
+          <w:p>
+            <w:pPr>
+              <w:rPr>
+                <w:lang w:val="de-CH"/>
+              </w:rPr>
+            </w:pPr>
+          </w:p>
+        </w:tc>
+        <w:tc>
+          <w:tcPr>
+            <w:tcW w:w="440" w:type="dxa"/>
+          </w:tcPr>
+          <w:p>
+            <w:pPr>
+              <w:rPr>
+                <w:lang w:val="de-CH"/>
+              </w:rPr>
+            </w:pPr>
+          </w:p>
+        </w:tc>
+      </w:tr>
+      <w:tr>
+        <w:tc>
+          <w:tcPr>
+            <w:tcW w:w="4802" w:type="dxa"/>
+          </w:tcPr>
+          <w:p>
+            <w:pPr>
+              <w:rPr>
+                <w:lang w:val="de-CH"/>
+              </w:rPr>
+            </w:pPr>
+            <w:r>
+              <w:rPr>
+                <w:lang w:val="de-CH"/>
+              </w:rPr>
+              <w:t>Ich war stark von der Stütze / einem Hilfsmittel abhängig</w:t>
+            </w:r>
+          </w:p>
+        </w:tc>
+        <w:tc>
+          <w:tcPr>
+            <w:tcW w:w="424" w:type="dxa"/>
+          </w:tcPr>
+          <w:p>
+            <w:pPr>
+              <w:rPr>
+                <w:lang w:val="de-CH"/>
+              </w:rPr>
+            </w:pPr>
+          </w:p>
+        </w:tc>
+        <w:tc>
+          <w:tcPr>
+            <w:tcW w:w="425" w:type="dxa"/>
+          </w:tcPr>
+          <w:p>
+            <w:pPr>
+              <w:rPr>
+                <w:lang w:val="de-CH"/>
+              </w:rPr>
+            </w:pPr>
+          </w:p>
+        </w:tc>
+        <w:tc>
+          <w:tcPr>
+            <w:tcW w:w="426" w:type="dxa"/>
+          </w:tcPr>
+          <w:p>
+            <w:pPr>
+              <w:rPr>
+                <w:lang w:val="de-CH"/>
+              </w:rPr>
+            </w:pPr>
+          </w:p>
+        </w:tc>
+        <w:tc>
+          <w:tcPr>
+            <w:tcW w:w="425" w:type="dxa"/>
+          </w:tcPr>
+          <w:p>
+            <w:pPr>
+              <w:rPr>
+                <w:lang w:val="de-CH"/>
+              </w:rPr>
+            </w:pPr>
+          </w:p>
+        </w:tc>
+        <w:tc>
+          <w:tcPr>
+            <w:tcW w:w="425" w:type="dxa"/>
+          </w:tcPr>
+          <w:p>
+            <w:pPr>
+              <w:rPr>
+                <w:lang w:val="de-CH"/>
+              </w:rPr>
+            </w:pPr>
+          </w:p>
+        </w:tc>
+        <w:tc>
+          <w:tcPr>
+            <w:tcW w:w="425" w:type="dxa"/>
+          </w:tcPr>
+          <w:p>
+            <w:pPr>
+              <w:rPr>
+                <w:lang w:val="de-CH"/>
+              </w:rPr>
+            </w:pPr>
+          </w:p>
+        </w:tc>
+        <w:tc>
+          <w:tcPr>
+            <w:tcW w:w="481" w:type="dxa"/>
+          </w:tcPr>
+          <w:p>
+            <w:pPr>
+              <w:rPr>
+                <w:lang w:val="de-CH"/>
+              </w:rPr>
+            </w:pPr>
+          </w:p>
+        </w:tc>
+        <w:tc>
+          <w:tcPr>
+            <w:tcW w:w="378" w:type="dxa"/>
+          </w:tcPr>
+          <w:p>
+            <w:pPr>
+              <w:rPr>
+                <w:lang w:val="de-CH"/>
+              </w:rPr>
+            </w:pPr>
+          </w:p>
+        </w:tc>
+        <w:tc>
+          <w:tcPr>
+            <w:tcW w:w="416" w:type="dxa"/>
+          </w:tcPr>
+          <w:p>
+            <w:pPr>
+              <w:rPr>
+                <w:lang w:val="de-CH"/>
+              </w:rPr>
+            </w:pPr>
+          </w:p>
+        </w:tc>
+        <w:tc>
+          <w:tcPr>
+            <w:tcW w:w="440" w:type="dxa"/>
+          </w:tcPr>
+          <w:p>
+            <w:pPr>
+              <w:rPr>
+                <w:lang w:val="de-CH"/>
+              </w:rPr>
+            </w:pPr>
+          </w:p>
+        </w:tc>
+      </w:tr>
+      <w:tr>
+        <w:tc>
+          <w:tcPr>
+            <w:tcW w:w="4802" w:type="dxa"/>
+          </w:tcPr>
+          <w:p>
+            <w:pPr>
+              <w:rPr>
+                <w:lang w:val="de-CH"/>
+              </w:rPr>
+            </w:pPr>
+            <w:r>
+              <w:rPr>
+                <w:lang w:val="de-CH"/>
+              </w:rPr>
+              <w:t>Im Vergleich zum Standardszenario war mein Gleichgewichtssinn in diesem Szenario stärker beeinträchtigt</w:t>
+            </w:r>
+          </w:p>
+        </w:tc>
+        <w:tc>
+          <w:tcPr>
+            <w:tcW w:w="424" w:type="dxa"/>
+          </w:tcPr>
+          <w:p>
+            <w:pPr>
+              <w:rPr>
+                <w:lang w:val="de-CH"/>
+              </w:rPr>
+            </w:pPr>
+          </w:p>
+        </w:tc>
+        <w:tc>
+          <w:tcPr>
+            <w:tcW w:w="425" w:type="dxa"/>
+          </w:tcPr>
+          <w:p>
+            <w:pPr>
+              <w:rPr>
+                <w:lang w:val="de-CH"/>
+              </w:rPr>
+            </w:pPr>
+          </w:p>
+        </w:tc>
+        <w:tc>
+          <w:tcPr>
+            <w:tcW w:w="426" w:type="dxa"/>
+          </w:tcPr>
+          <w:p>
+            <w:pPr>
+              <w:rPr>
+                <w:lang w:val="de-CH"/>
+              </w:rPr>
+            </w:pPr>
+          </w:p>
+        </w:tc>
+        <w:tc>
+          <w:tcPr>
+            <w:tcW w:w="425" w:type="dxa"/>
+          </w:tcPr>
+          <w:p>
+            <w:pPr>
+              <w:rPr>
+                <w:lang w:val="de-CH"/>
+              </w:rPr>
+            </w:pPr>
+          </w:p>
+        </w:tc>
+        <w:tc>
+          <w:tcPr>
+            <w:tcW w:w="425" w:type="dxa"/>
+          </w:tcPr>
+          <w:p>
+            <w:pPr>
+              <w:rPr>
+                <w:lang w:val="de-CH"/>
+              </w:rPr>
+            </w:pPr>
+          </w:p>
+        </w:tc>
+        <w:tc>
+          <w:tcPr>
+            <w:tcW w:w="425" w:type="dxa"/>
+          </w:tcPr>
+          <w:p>
+            <w:pPr>
+              <w:rPr>
+                <w:lang w:val="de-CH"/>
+              </w:rPr>
+            </w:pPr>
+          </w:p>
+        </w:tc>
+        <w:tc>
+          <w:tcPr>
+            <w:tcW w:w="481" w:type="dxa"/>
+          </w:tcPr>
+          <w:p>
+            <w:pPr>
+              <w:rPr>
+                <w:lang w:val="de-CH"/>
+              </w:rPr>
+            </w:pPr>
+          </w:p>
+        </w:tc>
+        <w:tc>
+          <w:tcPr>
+            <w:tcW w:w="378" w:type="dxa"/>
+          </w:tcPr>
+          <w:p>
+            <w:pPr>
+              <w:rPr>
+                <w:lang w:val="de-CH"/>
+              </w:rPr>
+            </w:pPr>
+          </w:p>
+        </w:tc>
+        <w:tc>
+          <w:tcPr>
+            <w:tcW w:w="416" w:type="dxa"/>
+          </w:tcPr>
+          <w:p>
+            <w:pPr>
+              <w:rPr>
+                <w:lang w:val="de-CH"/>
+              </w:rPr>
+            </w:pPr>
+          </w:p>
+        </w:tc>
+        <w:tc>
+          <w:tcPr>
+            <w:tcW w:w="440" w:type="dxa"/>
+          </w:tcPr>
+          <w:p>
+            <w:pPr>
+              <w:rPr>
+                <w:lang w:val="de-CH"/>
+              </w:rPr>
+            </w:pPr>
+          </w:p>
+        </w:tc>
+      </w:tr>
+      <w:tr>
+        <w:tc>
+          <w:tcPr>
+            <w:tcW w:w="4802" w:type="dxa"/>
+          </w:tcPr>
+          <w:p>
+            <w:pPr>
+              <w:rPr>
+                <w:lang w:val="de-CH"/>
+              </w:rPr>
+            </w:pPr>
+            <w:r>
+              <w:rPr>
+                <w:lang w:val="de-CH"/>
+              </w:rPr>
+              <w:t>Mir wurde übel</w:t>
+            </w:r>
+          </w:p>
+        </w:tc>
+        <w:tc>
+          <w:tcPr>
+            <w:tcW w:w="424" w:type="dxa"/>
+          </w:tcPr>
+          <w:p>
+            <w:pPr>
+              <w:rPr>
+                <w:lang w:val="de-CH"/>
+              </w:rPr>
+            </w:pPr>
+          </w:p>
+        </w:tc>
+        <w:tc>
+          <w:tcPr>
+            <w:tcW w:w="425" w:type="dxa"/>
+          </w:tcPr>
+          <w:p>
+            <w:pPr>
+              <w:rPr>
+                <w:lang w:val="de-CH"/>
+              </w:rPr>
+            </w:pPr>
+          </w:p>
+        </w:tc>
+        <w:tc>
+          <w:tcPr>
+            <w:tcW w:w="426" w:type="dxa"/>
+          </w:tcPr>
+          <w:p>
+            <w:pPr>
+              <w:rPr>
+                <w:lang w:val="de-CH"/>
+              </w:rPr>
+            </w:pPr>
+          </w:p>
+        </w:tc>
+        <w:tc>
+          <w:tcPr>
+            <w:tcW w:w="425" w:type="dxa"/>
+          </w:tcPr>
+          <w:p>
+            <w:pPr>
+              <w:rPr>
+                <w:lang w:val="de-CH"/>
+              </w:rPr>
+            </w:pPr>
+          </w:p>
+        </w:tc>
+        <w:tc>
+          <w:tcPr>
+            <w:tcW w:w="425" w:type="dxa"/>
+          </w:tcPr>
+          <w:p>
+            <w:pPr>
+              <w:rPr>
+                <w:lang w:val="de-CH"/>
+              </w:rPr>
+            </w:pPr>
+          </w:p>
+        </w:tc>
+        <w:tc>
+          <w:tcPr>
+            <w:tcW w:w="425" w:type="dxa"/>
+          </w:tcPr>
+          <w:p>
+            <w:pPr>
+              <w:rPr>
+                <w:lang w:val="de-CH"/>
+              </w:rPr>
+            </w:pPr>
+          </w:p>
+        </w:tc>
+        <w:tc>
+          <w:tcPr>
+            <w:tcW w:w="481" w:type="dxa"/>
+          </w:tcPr>
+          <w:p>
+            <w:pPr>
+              <w:rPr>
+                <w:lang w:val="de-CH"/>
+              </w:rPr>
+            </w:pPr>
+          </w:p>
+        </w:tc>
+        <w:tc>
+          <w:tcPr>
+            <w:tcW w:w="378" w:type="dxa"/>
+          </w:tcPr>
+          <w:p>
+            <w:pPr>
+              <w:rPr>
+                <w:lang w:val="de-CH"/>
+              </w:rPr>
+            </w:pPr>
+          </w:p>
+        </w:tc>
+        <w:tc>
+          <w:tcPr>
+            <w:tcW w:w="416" w:type="dxa"/>
+          </w:tcPr>
+          <w:p>
+            <w:pPr>
+              <w:rPr>
+                <w:lang w:val="de-CH"/>
+              </w:rPr>
+            </w:pPr>
+          </w:p>
+        </w:tc>
+        <w:tc>
+          <w:tcPr>
+            <w:tcW w:w="440" w:type="dxa"/>
+          </w:tcPr>
+          <w:p>
+            <w:pPr>
+              <w:rPr>
+                <w:lang w:val="de-CH"/>
+              </w:rPr>
+            </w:pPr>
+          </w:p>
+        </w:tc>
+      </w:tr>
+    </w:tbl>
+    <w:p>
+      <w:pPr>
+        <w:rPr>
+          <w:lang w:val="de-CH"/>
+        </w:rPr>
+      </w:pPr>
+    </w:p>
+    <w:p>
+      <w:pPr>
+        <w:rPr>
+          <w:lang w:val="de-CH"/>
+        </w:rPr>
+      </w:pPr>
+    </w:p>
+    <w:p>
+      <w:pPr>
+        <w:rPr>
+          <w:lang w:val="de-CH"/>
+        </w:rPr>
+      </w:pPr>
+    </w:p>
+    <w:p>
+      <w:pPr>
+        <w:rPr>
+          <w:lang w:val="de-CH"/>
+        </w:rPr>
+      </w:pPr>
+      <w:r>
+        <w:rPr>
+          <w:lang w:val="de-CH"/>
+        </w:rPr>
+        <w:t xml:space="preserve">Besten Dank für die Teilnahme! </w:t>
+      </w:r>
     </w:p>
     <w:sectPr>
       <w:pgSz w:w="11906" w:h="16838"/>

</xml_diff>